<commit_message>
Aggiunto template visita gineologica.
</commit_message>
<xml_diff>
--- a/api/prints/visita-ginecologica.docx
+++ b/api/prints/visita-ginecologica.docx
@@ -869,7 +869,7 @@
     <w:tbl>
       <w:tblPr>
         <w:tblStyle w:val="Grigliatabella"/>
-        <w:tblW w:w="10314" w:type="dxa"/>
+        <w:tblW w:w="10451" w:type="dxa"/>
         <w:tblInd w:w="-113" w:type="dxa"/>
         <w:tblBorders>
           <w:top w:val="none" w:sz="0" w:space="0" w:color="auto"/>
@@ -882,14 +882,14 @@
         <w:tblLook w:val="04A0" w:firstRow="1" w:lastRow="0" w:firstColumn="1" w:lastColumn="0" w:noHBand="0" w:noVBand="1"/>
       </w:tblPr>
       <w:tblGrid>
-        <w:gridCol w:w="1951"/>
-        <w:gridCol w:w="1746"/>
-        <w:gridCol w:w="6617"/>
+        <w:gridCol w:w="2943"/>
+        <w:gridCol w:w="1023"/>
+        <w:gridCol w:w="6485"/>
       </w:tblGrid>
       <w:tr>
         <w:tc>
           <w:tcPr>
-            <w:tcW w:w="3697" w:type="dxa"/>
+            <w:tcW w:w="3966" w:type="dxa"/>
             <w:gridSpan w:val="2"/>
           </w:tcPr>
           <w:p>
@@ -914,9 +914,9 @@
                 <w:lang w:val="it-IT"/>
               </w:rPr>
               <w:drawing>
-                <wp:inline distT="0" distB="0" distL="0" distR="0" wp14:anchorId="1BA4C146" wp14:editId="1A976D27">
-                  <wp:extent cx="2210923" cy="1666875"/>
-                  <wp:effectExtent l="0" t="0" r="0" b="0"/>
+                <wp:inline distT="0" distB="0" distL="0" distR="0" wp14:anchorId="1BA4C146" wp14:editId="5807D593">
+                  <wp:extent cx="2375163" cy="1790700"/>
+                  <wp:effectExtent l="0" t="0" r="6350" b="0"/>
                   <wp:docPr id="2102361445" name="Immagine 1"/>
                   <wp:cNvGraphicFramePr>
                     <a:graphicFrameLocks xmlns:a="http://schemas.openxmlformats.org/drawingml/2006/main" noChangeAspect="1"/>
@@ -943,7 +943,7 @@
                         <pic:spPr>
                           <a:xfrm>
                             <a:off x="0" y="0"/>
-                            <a:ext cx="2222906" cy="1675909"/>
+                            <a:ext cx="2379627" cy="1794066"/>
                           </a:xfrm>
                           <a:prstGeom prst="rect">
                             <a:avLst/>
@@ -959,14 +959,14 @@
         </w:tc>
         <w:tc>
           <w:tcPr>
-            <w:tcW w:w="6612" w:type="dxa"/>
+            <w:tcW w:w="6485" w:type="dxa"/>
           </w:tcPr>
           <w:tbl>
             <w:tblPr>
               <w:tblStyle w:val="Grigliatabella"/>
-              <w:tblpPr w:leftFromText="180" w:rightFromText="180" w:vertAnchor="text" w:horzAnchor="margin" w:tblpY="58"/>
+              <w:tblpPr w:leftFromText="180" w:rightFromText="180" w:vertAnchor="text" w:horzAnchor="margin" w:tblpX="137" w:tblpY="58"/>
               <w:tblOverlap w:val="never"/>
-              <w:tblW w:w="6396" w:type="dxa"/>
+              <w:tblW w:w="6259" w:type="dxa"/>
               <w:tblBorders>
                 <w:top w:val="none" w:sz="0" w:space="0" w:color="auto"/>
                 <w:left w:val="none" w:sz="0" w:space="0" w:color="auto"/>
@@ -978,13 +978,13 @@
               <w:tblLook w:val="04A0" w:firstRow="1" w:lastRow="0" w:firstColumn="1" w:lastColumn="0" w:noHBand="0" w:noVBand="1"/>
             </w:tblPr>
             <w:tblGrid>
-              <w:gridCol w:w="2224"/>
+              <w:gridCol w:w="2087"/>
               <w:gridCol w:w="4172"/>
             </w:tblGrid>
             <w:tr>
               <w:tc>
                 <w:tcPr>
-                  <w:tcW w:w="2224" w:type="dxa"/>
+                  <w:tcW w:w="2087" w:type="dxa"/>
                 </w:tcPr>
                 <w:p>
                   <w:pPr>
@@ -1013,6 +1013,7 @@
                       <w:rFonts w:asciiTheme="majorHAnsi" w:hAnsiTheme="majorHAnsi" w:cstheme="majorHAnsi"/>
                       <w:sz w:val="28"/>
                       <w:szCs w:val="28"/>
+                      <w:u w:val="single"/>
                       <w:lang w:val="it-IT"/>
                     </w:rPr>
                   </w:pPr>
@@ -1022,7 +1023,7 @@
             <w:tr>
               <w:tc>
                 <w:tcPr>
-                  <w:tcW w:w="2224" w:type="dxa"/>
+                  <w:tcW w:w="2087" w:type="dxa"/>
                   <w:shd w:val="clear" w:color="auto" w:fill="F2F2F2" w:themeFill="background1" w:themeFillShade="F2"/>
                 </w:tcPr>
                 <w:p>
@@ -1064,7 +1065,7 @@
             <w:tr>
               <w:tc>
                 <w:tcPr>
-                  <w:tcW w:w="2224" w:type="dxa"/>
+                  <w:tcW w:w="2087" w:type="dxa"/>
                 </w:tcPr>
                 <w:p>
                   <w:pPr>
@@ -1102,7 +1103,7 @@
             <w:tr>
               <w:tc>
                 <w:tcPr>
-                  <w:tcW w:w="2224" w:type="dxa"/>
+                  <w:tcW w:w="2087" w:type="dxa"/>
                   <w:shd w:val="clear" w:color="auto" w:fill="F2F2F2" w:themeFill="background1" w:themeFillShade="F2"/>
                 </w:tcPr>
                 <w:p>
@@ -1142,7 +1143,7 @@
             <w:tr>
               <w:tc>
                 <w:tcPr>
-                  <w:tcW w:w="2224" w:type="dxa"/>
+                  <w:tcW w:w="2087" w:type="dxa"/>
                 </w:tcPr>
                 <w:p>
                   <w:pPr>
@@ -1180,7 +1181,7 @@
             <w:tr>
               <w:tc>
                 <w:tcPr>
-                  <w:tcW w:w="2224" w:type="dxa"/>
+                  <w:tcW w:w="2087" w:type="dxa"/>
                   <w:shd w:val="clear" w:color="auto" w:fill="F2F2F2" w:themeFill="background1" w:themeFillShade="F2"/>
                 </w:tcPr>
                 <w:p>
@@ -1220,7 +1221,7 @@
             <w:tr>
               <w:tc>
                 <w:tcPr>
-                  <w:tcW w:w="2224" w:type="dxa"/>
+                  <w:tcW w:w="2087" w:type="dxa"/>
                 </w:tcPr>
                 <w:p>
                   <w:pPr>
@@ -1258,7 +1259,7 @@
             <w:tr>
               <w:tc>
                 <w:tcPr>
-                  <w:tcW w:w="2224" w:type="dxa"/>
+                  <w:tcW w:w="2087" w:type="dxa"/>
                   <w:shd w:val="clear" w:color="auto" w:fill="F2F2F2" w:themeFill="background1" w:themeFillShade="F2"/>
                 </w:tcPr>
                 <w:p>
@@ -1313,7 +1314,7 @@
       <w:tr>
         <w:tc>
           <w:tcPr>
-            <w:tcW w:w="1951" w:type="dxa"/>
+            <w:tcW w:w="2943" w:type="dxa"/>
           </w:tcPr>
           <w:p>
             <w:pPr>
@@ -1339,7 +1340,7 @@
         </w:tc>
         <w:tc>
           <w:tcPr>
-            <w:tcW w:w="8363" w:type="dxa"/>
+            <w:tcW w:w="7508" w:type="dxa"/>
             <w:gridSpan w:val="2"/>
           </w:tcPr>
           <w:p>
@@ -1360,7 +1361,7 @@
       <w:tr>
         <w:tc>
           <w:tcPr>
-            <w:tcW w:w="1951" w:type="dxa"/>
+            <w:tcW w:w="2943" w:type="dxa"/>
             <w:shd w:val="clear" w:color="auto" w:fill="F2F2F2" w:themeFill="background1" w:themeFillShade="F2"/>
           </w:tcPr>
           <w:p>
@@ -1387,7 +1388,7 @@
         </w:tc>
         <w:tc>
           <w:tcPr>
-            <w:tcW w:w="8363" w:type="dxa"/>
+            <w:tcW w:w="7508" w:type="dxa"/>
             <w:gridSpan w:val="2"/>
             <w:shd w:val="clear" w:color="auto" w:fill="F2F2F2" w:themeFill="background1" w:themeFillShade="F2"/>
           </w:tcPr>
@@ -1409,7 +1410,7 @@
       <w:tr>
         <w:tc>
           <w:tcPr>
-            <w:tcW w:w="1951" w:type="dxa"/>
+            <w:tcW w:w="2943" w:type="dxa"/>
           </w:tcPr>
           <w:p>
             <w:pPr>
@@ -1435,7 +1436,7 @@
         </w:tc>
         <w:tc>
           <w:tcPr>
-            <w:tcW w:w="8363" w:type="dxa"/>
+            <w:tcW w:w="7508" w:type="dxa"/>
             <w:gridSpan w:val="2"/>
           </w:tcPr>
           <w:p>
@@ -1456,7 +1457,7 @@
       <w:tr>
         <w:tc>
           <w:tcPr>
-            <w:tcW w:w="1951" w:type="dxa"/>
+            <w:tcW w:w="2943" w:type="dxa"/>
             <w:shd w:val="clear" w:color="auto" w:fill="F2F2F2" w:themeFill="background1" w:themeFillShade="F2"/>
           </w:tcPr>
           <w:p>
@@ -1483,7 +1484,7 @@
         </w:tc>
         <w:tc>
           <w:tcPr>
-            <w:tcW w:w="8363" w:type="dxa"/>
+            <w:tcW w:w="7508" w:type="dxa"/>
             <w:gridSpan w:val="2"/>
             <w:shd w:val="clear" w:color="auto" w:fill="F2F2F2" w:themeFill="background1" w:themeFillShade="F2"/>
           </w:tcPr>
@@ -1505,7 +1506,7 @@
       <w:tr>
         <w:tc>
           <w:tcPr>
-            <w:tcW w:w="1951" w:type="dxa"/>
+            <w:tcW w:w="2943" w:type="dxa"/>
           </w:tcPr>
           <w:p>
             <w:pPr>
@@ -1531,7 +1532,7 @@
         </w:tc>
         <w:tc>
           <w:tcPr>
-            <w:tcW w:w="8363" w:type="dxa"/>
+            <w:tcW w:w="7508" w:type="dxa"/>
             <w:gridSpan w:val="2"/>
           </w:tcPr>
           <w:p>
@@ -1552,7 +1553,7 @@
       <w:tr>
         <w:tc>
           <w:tcPr>
-            <w:tcW w:w="1951" w:type="dxa"/>
+            <w:tcW w:w="2943" w:type="dxa"/>
             <w:shd w:val="clear" w:color="auto" w:fill="F2F2F2" w:themeFill="background1" w:themeFillShade="F2"/>
           </w:tcPr>
           <w:p>
@@ -1579,7 +1580,7 @@
         </w:tc>
         <w:tc>
           <w:tcPr>
-            <w:tcW w:w="8363" w:type="dxa"/>
+            <w:tcW w:w="7508" w:type="dxa"/>
             <w:gridSpan w:val="2"/>
             <w:shd w:val="clear" w:color="auto" w:fill="F2F2F2" w:themeFill="background1" w:themeFillShade="F2"/>
           </w:tcPr>
@@ -1601,7 +1602,7 @@
       <w:tr>
         <w:tc>
           <w:tcPr>
-            <w:tcW w:w="1951" w:type="dxa"/>
+            <w:tcW w:w="2943" w:type="dxa"/>
           </w:tcPr>
           <w:p>
             <w:pPr>
@@ -1627,7 +1628,7 @@
         </w:tc>
         <w:tc>
           <w:tcPr>
-            <w:tcW w:w="8363" w:type="dxa"/>
+            <w:tcW w:w="7508" w:type="dxa"/>
             <w:gridSpan w:val="2"/>
           </w:tcPr>
           <w:p>
@@ -1648,7 +1649,7 @@
       <w:tr>
         <w:tc>
           <w:tcPr>
-            <w:tcW w:w="1951" w:type="dxa"/>
+            <w:tcW w:w="2943" w:type="dxa"/>
             <w:shd w:val="clear" w:color="auto" w:fill="F2F2F2" w:themeFill="background1" w:themeFillShade="F2"/>
           </w:tcPr>
           <w:p>
@@ -1675,7 +1676,7 @@
         </w:tc>
         <w:tc>
           <w:tcPr>
-            <w:tcW w:w="8363" w:type="dxa"/>
+            <w:tcW w:w="7508" w:type="dxa"/>
             <w:gridSpan w:val="2"/>
             <w:shd w:val="clear" w:color="auto" w:fill="F2F2F2" w:themeFill="background1" w:themeFillShade="F2"/>
           </w:tcPr>

</xml_diff>

<commit_message>
Cambiata l'errata scelta di creazione generaDOC lato client (perché??? mah). Lato client i tre metodi per stampare, scaricare e inviare mail mandano al server id paziente, id visita, id tabella. Lato server generaDOC si occupa di generare la risposta.
</commit_message>
<xml_diff>
--- a/api/prints/visita-ginecologica.docx
+++ b/api/prints/visita-ginecologica.docx
@@ -7,7 +7,7 @@
         <w:spacing w:after="0"/>
         <w:jc w:val="center"/>
         <w:rPr>
-          <w:rFonts w:asciiTheme="majorHAnsi" w:hAnsiTheme="majorHAnsi" w:cstheme="majorHAnsi"/>
+          <w:rFonts w:ascii="Times New Roman" w:hAnsi="Times New Roman" w:cs="Times New Roman"/>
           <w:b/>
           <w:bCs/>
           <w:sz w:val="28"/>
@@ -17,7 +17,7 @@
       </w:pPr>
       <w:r>
         <w:rPr>
-          <w:rFonts w:asciiTheme="majorHAnsi" w:hAnsiTheme="majorHAnsi" w:cstheme="majorHAnsi"/>
+          <w:rFonts w:ascii="Times New Roman" w:hAnsi="Times New Roman" w:cs="Times New Roman"/>
           <w:b/>
           <w:bCs/>
           <w:sz w:val="28"/>
@@ -32,13 +32,13 @@
         <w:spacing w:after="0" w:line="240" w:lineRule="auto"/>
         <w:jc w:val="center"/>
         <w:rPr>
-          <w:rFonts w:asciiTheme="majorHAnsi" w:hAnsiTheme="majorHAnsi" w:cstheme="majorHAnsi"/>
+          <w:rFonts w:ascii="Times New Roman" w:hAnsi="Times New Roman" w:cs="Times New Roman"/>
           <w:lang w:val="it-IT"/>
         </w:rPr>
       </w:pPr>
       <w:r>
         <w:rPr>
-          <w:rFonts w:asciiTheme="majorHAnsi" w:hAnsiTheme="majorHAnsi" w:cstheme="majorHAnsi"/>
+          <w:rFonts w:ascii="Times New Roman" w:hAnsi="Times New Roman" w:cs="Times New Roman"/>
           <w:lang w:val="it-IT"/>
         </w:rPr>
         <w:t>Specialista in Ostetricia e Ginecologia</w:t>
@@ -49,13 +49,13 @@
         <w:spacing w:after="0" w:line="240" w:lineRule="auto"/>
         <w:jc w:val="center"/>
         <w:rPr>
-          <w:rFonts w:asciiTheme="majorHAnsi" w:hAnsiTheme="majorHAnsi" w:cstheme="majorHAnsi"/>
+          <w:rFonts w:ascii="Times New Roman" w:hAnsi="Times New Roman" w:cs="Times New Roman"/>
           <w:lang w:val="it-IT"/>
         </w:rPr>
       </w:pPr>
       <w:r>
         <w:rPr>
-          <w:rFonts w:asciiTheme="majorHAnsi" w:hAnsiTheme="majorHAnsi" w:cstheme="majorHAnsi"/>
+          <w:rFonts w:ascii="Times New Roman" w:hAnsi="Times New Roman" w:cs="Times New Roman"/>
           <w:lang w:val="it-IT"/>
         </w:rPr>
         <w:t>dottore in Ricerca in Oncologia Ginecologica</w:t>
@@ -66,13 +66,13 @@
         <w:spacing w:after="0" w:line="240" w:lineRule="auto"/>
         <w:jc w:val="center"/>
         <w:rPr>
-          <w:rFonts w:asciiTheme="majorHAnsi" w:hAnsiTheme="majorHAnsi" w:cstheme="majorHAnsi"/>
+          <w:rFonts w:ascii="Times New Roman" w:hAnsi="Times New Roman" w:cs="Times New Roman"/>
           <w:lang w:val="it-IT"/>
         </w:rPr>
       </w:pPr>
       <w:r>
         <w:rPr>
-          <w:rFonts w:asciiTheme="majorHAnsi" w:hAnsiTheme="majorHAnsi" w:cstheme="majorHAnsi"/>
+          <w:rFonts w:ascii="Times New Roman" w:hAnsi="Times New Roman" w:cs="Times New Roman"/>
           <w:lang w:val="it-IT"/>
         </w:rPr>
         <w:t xml:space="preserve">Direttore S. C. 3 Ospedale </w:t>
@@ -80,7 +80,7 @@
       <w:proofErr w:type="spellStart"/>
       <w:r>
         <w:rPr>
-          <w:rFonts w:asciiTheme="majorHAnsi" w:hAnsiTheme="majorHAnsi" w:cstheme="majorHAnsi"/>
+          <w:rFonts w:ascii="Times New Roman" w:hAnsi="Times New Roman" w:cs="Times New Roman"/>
           <w:lang w:val="it-IT"/>
         </w:rPr>
         <w:t>S.Anna</w:t>
@@ -92,7 +92,7 @@
         <w:spacing w:after="0" w:line="240" w:lineRule="auto"/>
         <w:jc w:val="center"/>
         <w:rPr>
-          <w:rFonts w:asciiTheme="majorHAnsi" w:hAnsiTheme="majorHAnsi" w:cstheme="majorHAnsi"/>
+          <w:rFonts w:ascii="Times New Roman" w:hAnsi="Times New Roman" w:cs="Times New Roman"/>
           <w:sz w:val="22"/>
           <w:szCs w:val="22"/>
           <w:lang w:val="it-IT"/>
@@ -100,7 +100,7 @@
       </w:pPr>
       <w:r>
         <w:rPr>
-          <w:rFonts w:asciiTheme="majorHAnsi" w:hAnsiTheme="majorHAnsi" w:cstheme="majorHAnsi"/>
+          <w:rFonts w:ascii="Times New Roman" w:hAnsi="Times New Roman" w:cs="Times New Roman"/>
           <w:sz w:val="22"/>
           <w:szCs w:val="22"/>
           <w:lang w:val="it-IT"/>
@@ -113,7 +113,7 @@
         <w:spacing w:after="0" w:line="240" w:lineRule="auto"/>
         <w:jc w:val="center"/>
         <w:rPr>
-          <w:rFonts w:asciiTheme="majorHAnsi" w:hAnsiTheme="majorHAnsi" w:cstheme="majorHAnsi"/>
+          <w:rFonts w:ascii="Times New Roman" w:hAnsi="Times New Roman" w:cs="Times New Roman"/>
           <w:sz w:val="22"/>
           <w:szCs w:val="22"/>
           <w:lang w:val="it-IT"/>
@@ -121,7 +121,7 @@
       </w:pPr>
       <w:r>
         <w:rPr>
-          <w:rFonts w:asciiTheme="majorHAnsi" w:hAnsiTheme="majorHAnsi" w:cstheme="majorHAnsi"/>
+          <w:rFonts w:ascii="Times New Roman" w:hAnsi="Times New Roman" w:cs="Times New Roman"/>
           <w:sz w:val="22"/>
           <w:szCs w:val="22"/>
           <w:lang w:val="it-IT"/>
@@ -134,7 +134,7 @@
         <w:spacing w:after="0"/>
         <w:jc w:val="center"/>
         <w:rPr>
-          <w:rFonts w:asciiTheme="majorHAnsi" w:hAnsiTheme="majorHAnsi" w:cstheme="majorHAnsi"/>
+          <w:rFonts w:ascii="Times New Roman" w:hAnsi="Times New Roman" w:cs="Times New Roman"/>
           <w:sz w:val="22"/>
           <w:szCs w:val="22"/>
           <w:lang w:val="it-IT"/>
@@ -145,7 +145,7 @@
       <w:pPr>
         <w:spacing w:after="0"/>
         <w:rPr>
-          <w:rFonts w:asciiTheme="majorHAnsi" w:hAnsiTheme="majorHAnsi" w:cstheme="majorHAnsi"/>
+          <w:rFonts w:ascii="Times New Roman" w:hAnsi="Times New Roman" w:cs="Times New Roman"/>
           <w:sz w:val="22"/>
           <w:szCs w:val="22"/>
           <w:lang w:val="it-IT"/>
@@ -153,7 +153,7 @@
       </w:pPr>
       <w:r>
         <w:rPr>
-          <w:rFonts w:asciiTheme="majorHAnsi" w:hAnsiTheme="majorHAnsi" w:cstheme="majorHAnsi"/>
+          <w:rFonts w:ascii="Times New Roman" w:hAnsi="Times New Roman" w:cs="Times New Roman"/>
           <w:b/>
           <w:bCs/>
           <w:sz w:val="22"/>
@@ -164,7 +164,7 @@
       </w:r>
       <w:r>
         <w:rPr>
-          <w:rFonts w:asciiTheme="majorHAnsi" w:hAnsiTheme="majorHAnsi" w:cstheme="majorHAnsi"/>
+          <w:rFonts w:ascii="Times New Roman" w:hAnsi="Times New Roman" w:cs="Times New Roman"/>
           <w:sz w:val="22"/>
           <w:szCs w:val="22"/>
           <w:lang w:val="it-IT"/>
@@ -173,7 +173,7 @@
       </w:r>
       <w:r>
         <w:rPr>
-          <w:rFonts w:asciiTheme="majorHAnsi" w:hAnsiTheme="majorHAnsi" w:cstheme="majorHAnsi"/>
+          <w:rFonts w:ascii="Times New Roman" w:hAnsi="Times New Roman" w:cs="Times New Roman"/>
           <w:sz w:val="22"/>
           <w:szCs w:val="22"/>
           <w:lang w:val="it-IT"/>
@@ -185,7 +185,7 @@
       <w:pPr>
         <w:spacing w:after="0"/>
         <w:rPr>
-          <w:rFonts w:asciiTheme="majorHAnsi" w:hAnsiTheme="majorHAnsi" w:cstheme="majorHAnsi"/>
+          <w:rFonts w:ascii="Times New Roman" w:hAnsi="Times New Roman" w:cs="Times New Roman"/>
           <w:sz w:val="22"/>
           <w:szCs w:val="22"/>
           <w:lang w:val="it-IT"/>
@@ -193,7 +193,7 @@
       </w:pPr>
       <w:r>
         <w:rPr>
-          <w:rFonts w:asciiTheme="majorHAnsi" w:hAnsiTheme="majorHAnsi" w:cstheme="majorHAnsi"/>
+          <w:rFonts w:ascii="Times New Roman" w:hAnsi="Times New Roman" w:cs="Times New Roman"/>
           <w:b/>
           <w:bCs/>
           <w:sz w:val="22"/>
@@ -204,7 +204,7 @@
       </w:r>
       <w:r>
         <w:rPr>
-          <w:rFonts w:asciiTheme="majorHAnsi" w:hAnsiTheme="majorHAnsi" w:cstheme="majorHAnsi"/>
+          <w:rFonts w:ascii="Times New Roman" w:hAnsi="Times New Roman" w:cs="Times New Roman"/>
           <w:sz w:val="22"/>
           <w:szCs w:val="22"/>
           <w:lang w:val="it-IT"/>
@@ -217,7 +217,7 @@
         <w:spacing w:after="0"/>
         <w:jc w:val="center"/>
         <w:rPr>
-          <w:rFonts w:asciiTheme="majorHAnsi" w:hAnsiTheme="majorHAnsi" w:cstheme="majorHAnsi"/>
+          <w:rFonts w:ascii="Times New Roman" w:hAnsi="Times New Roman" w:cs="Times New Roman"/>
           <w:b/>
           <w:bCs/>
           <w:sz w:val="28"/>
@@ -226,7 +226,7 @@
       </w:pPr>
       <w:r>
         <w:rPr>
-          <w:rFonts w:asciiTheme="majorHAnsi" w:hAnsiTheme="majorHAnsi" w:cstheme="majorHAnsi"/>
+          <w:rFonts w:ascii="Times New Roman" w:hAnsi="Times New Roman" w:cs="Times New Roman"/>
           <w:b/>
           <w:bCs/>
           <w:sz w:val="28"/>
@@ -237,7 +237,7 @@
       <w:proofErr w:type="spellStart"/>
       <w:r>
         <w:rPr>
-          <w:rFonts w:asciiTheme="majorHAnsi" w:hAnsiTheme="majorHAnsi" w:cstheme="majorHAnsi"/>
+          <w:rFonts w:ascii="Times New Roman" w:hAnsi="Times New Roman" w:cs="Times New Roman"/>
           <w:b/>
           <w:bCs/>
           <w:sz w:val="28"/>
@@ -279,13 +279,17 @@
             <w:pPr>
               <w:jc w:val="right"/>
               <w:rPr>
-                <w:rFonts w:asciiTheme="majorHAnsi" w:hAnsiTheme="majorHAnsi" w:cstheme="majorHAnsi"/>
-                <w:lang w:val="it-IT"/>
-              </w:rPr>
-            </w:pPr>
-            <w:r>
-              <w:rPr>
-                <w:rFonts w:asciiTheme="majorHAnsi" w:hAnsiTheme="majorHAnsi" w:cstheme="majorHAnsi"/>
+                <w:rFonts w:ascii="Times New Roman" w:hAnsi="Times New Roman" w:cs="Times New Roman"/>
+                <w:b/>
+                <w:bCs/>
+                <w:lang w:val="it-IT"/>
+              </w:rPr>
+            </w:pPr>
+            <w:r>
+              <w:rPr>
+                <w:rFonts w:ascii="Times New Roman" w:hAnsi="Times New Roman" w:cs="Times New Roman"/>
+                <w:b/>
+                <w:bCs/>
                 <w:lang w:val="it-IT"/>
               </w:rPr>
               <w:t>data visita</w:t>
@@ -299,10 +303,34 @@
           <w:p>
             <w:pPr>
               <w:rPr>
-                <w:rFonts w:asciiTheme="majorHAnsi" w:hAnsiTheme="majorHAnsi" w:cstheme="majorHAnsi"/>
-                <w:lang w:val="it-IT"/>
-              </w:rPr>
-            </w:pPr>
+                <w:rFonts w:ascii="Times New Roman" w:hAnsi="Times New Roman" w:cs="Times New Roman"/>
+                <w:u w:val="single"/>
+                <w:lang w:val="it-IT"/>
+              </w:rPr>
+            </w:pPr>
+            <w:r>
+              <w:rPr>
+                <w:rFonts w:ascii="Times New Roman" w:hAnsi="Times New Roman" w:cs="Times New Roman"/>
+                <w:lang w:val="it-IT"/>
+              </w:rPr>
+              <w:t>{</w:t>
+            </w:r>
+            <w:proofErr w:type="spellStart"/>
+            <w:r>
+              <w:rPr>
+                <w:rFonts w:ascii="Times New Roman" w:hAnsi="Times New Roman" w:cs="Times New Roman"/>
+                <w:lang w:val="it-IT"/>
+              </w:rPr>
+              <w:t>DataVisitaGin</w:t>
+            </w:r>
+            <w:proofErr w:type="spellEnd"/>
+            <w:r>
+              <w:rPr>
+                <w:rFonts w:ascii="Times New Roman" w:hAnsi="Times New Roman" w:cs="Times New Roman"/>
+                <w:lang w:val="it-IT"/>
+              </w:rPr>
+              <w:t>}</w:t>
+            </w:r>
           </w:p>
         </w:tc>
         <w:tc>
@@ -313,7 +341,7 @@
             <w:pPr>
               <w:jc w:val="right"/>
               <w:rPr>
-                <w:rFonts w:asciiTheme="majorHAnsi" w:hAnsiTheme="majorHAnsi" w:cstheme="majorHAnsi"/>
+                <w:rFonts w:ascii="Times New Roman" w:hAnsi="Times New Roman" w:cs="Times New Roman"/>
                 <w:lang w:val="it-IT"/>
               </w:rPr>
             </w:pPr>
@@ -326,7 +354,7 @@
           <w:p>
             <w:pPr>
               <w:rPr>
-                <w:rFonts w:asciiTheme="majorHAnsi" w:hAnsiTheme="majorHAnsi" w:cstheme="majorHAnsi"/>
+                <w:rFonts w:ascii="Times New Roman" w:hAnsi="Times New Roman" w:cs="Times New Roman"/>
                 <w:lang w:val="it-IT"/>
               </w:rPr>
             </w:pPr>
@@ -346,13 +374,17 @@
             <w:pPr>
               <w:jc w:val="right"/>
               <w:rPr>
-                <w:rFonts w:asciiTheme="majorHAnsi" w:hAnsiTheme="majorHAnsi" w:cstheme="majorHAnsi"/>
-                <w:lang w:val="it-IT"/>
-              </w:rPr>
-            </w:pPr>
-            <w:r>
-              <w:rPr>
-                <w:rFonts w:asciiTheme="majorHAnsi" w:hAnsiTheme="majorHAnsi" w:cstheme="majorHAnsi"/>
+                <w:rFonts w:ascii="Times New Roman" w:hAnsi="Times New Roman" w:cs="Times New Roman"/>
+                <w:b/>
+                <w:bCs/>
+                <w:lang w:val="it-IT"/>
+              </w:rPr>
+            </w:pPr>
+            <w:r>
+              <w:rPr>
+                <w:rFonts w:ascii="Times New Roman" w:hAnsi="Times New Roman" w:cs="Times New Roman"/>
+                <w:b/>
+                <w:bCs/>
                 <w:lang w:val="it-IT"/>
               </w:rPr>
               <w:t>menarca</w:t>
@@ -367,7 +399,7 @@
           <w:p>
             <w:pPr>
               <w:rPr>
-                <w:rFonts w:asciiTheme="majorHAnsi" w:hAnsiTheme="majorHAnsi" w:cstheme="majorHAnsi"/>
+                <w:rFonts w:ascii="Times New Roman" w:hAnsi="Times New Roman" w:cs="Times New Roman"/>
                 <w:lang w:val="it-IT"/>
               </w:rPr>
             </w:pPr>
@@ -382,13 +414,17 @@
             <w:pPr>
               <w:jc w:val="right"/>
               <w:rPr>
-                <w:rFonts w:asciiTheme="majorHAnsi" w:hAnsiTheme="majorHAnsi" w:cstheme="majorHAnsi"/>
-                <w:lang w:val="it-IT"/>
-              </w:rPr>
-            </w:pPr>
-            <w:r>
-              <w:rPr>
-                <w:rFonts w:asciiTheme="majorHAnsi" w:hAnsiTheme="majorHAnsi" w:cstheme="majorHAnsi"/>
+                <w:rFonts w:ascii="Times New Roman" w:hAnsi="Times New Roman" w:cs="Times New Roman"/>
+                <w:b/>
+                <w:bCs/>
+                <w:lang w:val="it-IT"/>
+              </w:rPr>
+            </w:pPr>
+            <w:r>
+              <w:rPr>
+                <w:rFonts w:ascii="Times New Roman" w:hAnsi="Times New Roman" w:cs="Times New Roman"/>
+                <w:b/>
+                <w:bCs/>
                 <w:lang w:val="it-IT"/>
               </w:rPr>
               <w:t>parità</w:t>
@@ -403,7 +439,7 @@
           <w:p>
             <w:pPr>
               <w:rPr>
-                <w:rFonts w:asciiTheme="majorHAnsi" w:hAnsiTheme="majorHAnsi" w:cstheme="majorHAnsi"/>
+                <w:rFonts w:ascii="Times New Roman" w:hAnsi="Times New Roman" w:cs="Times New Roman"/>
                 <w:lang w:val="it-IT"/>
               </w:rPr>
             </w:pPr>
@@ -422,13 +458,17 @@
             <w:pPr>
               <w:jc w:val="right"/>
               <w:rPr>
-                <w:rFonts w:asciiTheme="majorHAnsi" w:hAnsiTheme="majorHAnsi" w:cstheme="majorHAnsi"/>
-                <w:lang w:val="it-IT"/>
-              </w:rPr>
-            </w:pPr>
-            <w:r>
-              <w:rPr>
-                <w:rFonts w:asciiTheme="majorHAnsi" w:hAnsiTheme="majorHAnsi" w:cstheme="majorHAnsi"/>
+                <w:rFonts w:ascii="Times New Roman" w:hAnsi="Times New Roman" w:cs="Times New Roman"/>
+                <w:b/>
+                <w:bCs/>
+                <w:lang w:val="it-IT"/>
+              </w:rPr>
+            </w:pPr>
+            <w:r>
+              <w:rPr>
+                <w:rFonts w:ascii="Times New Roman" w:hAnsi="Times New Roman" w:cs="Times New Roman"/>
+                <w:b/>
+                <w:bCs/>
                 <w:lang w:val="it-IT"/>
               </w:rPr>
               <w:t>modalità parto</w:t>
@@ -442,7 +482,7 @@
           <w:p>
             <w:pPr>
               <w:rPr>
-                <w:rFonts w:asciiTheme="majorHAnsi" w:hAnsiTheme="majorHAnsi" w:cstheme="majorHAnsi"/>
+                <w:rFonts w:ascii="Times New Roman" w:hAnsi="Times New Roman" w:cs="Times New Roman"/>
                 <w:lang w:val="it-IT"/>
               </w:rPr>
             </w:pPr>
@@ -456,13 +496,17 @@
             <w:pPr>
               <w:jc w:val="right"/>
               <w:rPr>
-                <w:rFonts w:asciiTheme="majorHAnsi" w:hAnsiTheme="majorHAnsi" w:cstheme="majorHAnsi"/>
-                <w:lang w:val="it-IT"/>
-              </w:rPr>
-            </w:pPr>
-            <w:r>
-              <w:rPr>
-                <w:rFonts w:asciiTheme="majorHAnsi" w:hAnsiTheme="majorHAnsi" w:cstheme="majorHAnsi"/>
+                <w:rFonts w:ascii="Times New Roman" w:hAnsi="Times New Roman" w:cs="Times New Roman"/>
+                <w:b/>
+                <w:bCs/>
+                <w:lang w:val="it-IT"/>
+              </w:rPr>
+            </w:pPr>
+            <w:r>
+              <w:rPr>
+                <w:rFonts w:ascii="Times New Roman" w:hAnsi="Times New Roman" w:cs="Times New Roman"/>
+                <w:b/>
+                <w:bCs/>
                 <w:lang w:val="it-IT"/>
               </w:rPr>
               <w:t>caratteristiche mestruali</w:t>
@@ -476,7 +520,7 @@
           <w:p>
             <w:pPr>
               <w:rPr>
-                <w:rFonts w:asciiTheme="majorHAnsi" w:hAnsiTheme="majorHAnsi" w:cstheme="majorHAnsi"/>
+                <w:rFonts w:ascii="Times New Roman" w:hAnsi="Times New Roman" w:cs="Times New Roman"/>
                 <w:lang w:val="it-IT"/>
               </w:rPr>
             </w:pPr>
@@ -496,13 +540,17 @@
             <w:pPr>
               <w:jc w:val="right"/>
               <w:rPr>
-                <w:rFonts w:asciiTheme="majorHAnsi" w:hAnsiTheme="majorHAnsi" w:cstheme="majorHAnsi"/>
-                <w:lang w:val="it-IT"/>
-              </w:rPr>
-            </w:pPr>
-            <w:r>
-              <w:rPr>
-                <w:rFonts w:asciiTheme="majorHAnsi" w:hAnsiTheme="majorHAnsi" w:cstheme="majorHAnsi"/>
+                <w:rFonts w:ascii="Times New Roman" w:hAnsi="Times New Roman" w:cs="Times New Roman"/>
+                <w:b/>
+                <w:bCs/>
+                <w:lang w:val="it-IT"/>
+              </w:rPr>
+            </w:pPr>
+            <w:r>
+              <w:rPr>
+                <w:rFonts w:ascii="Times New Roman" w:hAnsi="Times New Roman" w:cs="Times New Roman"/>
+                <w:b/>
+                <w:bCs/>
                 <w:lang w:val="it-IT"/>
               </w:rPr>
               <w:t>menopausa</w:t>
@@ -517,7 +565,7 @@
           <w:p>
             <w:pPr>
               <w:rPr>
-                <w:rFonts w:asciiTheme="majorHAnsi" w:hAnsiTheme="majorHAnsi" w:cstheme="majorHAnsi"/>
+                <w:rFonts w:ascii="Times New Roman" w:hAnsi="Times New Roman" w:cs="Times New Roman"/>
                 <w:lang w:val="it-IT"/>
               </w:rPr>
             </w:pPr>
@@ -532,13 +580,17 @@
             <w:pPr>
               <w:jc w:val="right"/>
               <w:rPr>
-                <w:rFonts w:asciiTheme="majorHAnsi" w:hAnsiTheme="majorHAnsi" w:cstheme="majorHAnsi"/>
-                <w:lang w:val="it-IT"/>
-              </w:rPr>
-            </w:pPr>
-            <w:r>
-              <w:rPr>
-                <w:rFonts w:asciiTheme="majorHAnsi" w:hAnsiTheme="majorHAnsi" w:cstheme="majorHAnsi"/>
+                <w:rFonts w:ascii="Times New Roman" w:hAnsi="Times New Roman" w:cs="Times New Roman"/>
+                <w:b/>
+                <w:bCs/>
+                <w:lang w:val="it-IT"/>
+              </w:rPr>
+            </w:pPr>
+            <w:r>
+              <w:rPr>
+                <w:rFonts w:ascii="Times New Roman" w:hAnsi="Times New Roman" w:cs="Times New Roman"/>
+                <w:b/>
+                <w:bCs/>
                 <w:lang w:val="it-IT"/>
               </w:rPr>
               <w:t>contraccezione</w:t>
@@ -553,7 +605,7 @@
           <w:p>
             <w:pPr>
               <w:rPr>
-                <w:rFonts w:asciiTheme="majorHAnsi" w:hAnsiTheme="majorHAnsi" w:cstheme="majorHAnsi"/>
+                <w:rFonts w:ascii="Times New Roman" w:hAnsi="Times New Roman" w:cs="Times New Roman"/>
                 <w:lang w:val="it-IT"/>
               </w:rPr>
             </w:pPr>
@@ -572,13 +624,17 @@
             <w:pPr>
               <w:jc w:val="right"/>
               <w:rPr>
-                <w:rFonts w:asciiTheme="majorHAnsi" w:hAnsiTheme="majorHAnsi" w:cstheme="majorHAnsi"/>
-                <w:lang w:val="it-IT"/>
-              </w:rPr>
-            </w:pPr>
-            <w:r>
-              <w:rPr>
-                <w:rFonts w:asciiTheme="majorHAnsi" w:hAnsiTheme="majorHAnsi" w:cstheme="majorHAnsi"/>
+                <w:rFonts w:ascii="Times New Roman" w:hAnsi="Times New Roman" w:cs="Times New Roman"/>
+                <w:b/>
+                <w:bCs/>
+                <w:lang w:val="it-IT"/>
+              </w:rPr>
+            </w:pPr>
+            <w:r>
+              <w:rPr>
+                <w:rFonts w:ascii="Times New Roman" w:hAnsi="Times New Roman" w:cs="Times New Roman"/>
+                <w:b/>
+                <w:bCs/>
                 <w:lang w:val="it-IT"/>
               </w:rPr>
               <w:t>pap-test/</w:t>
@@ -586,7 +642,9 @@
             <w:proofErr w:type="spellStart"/>
             <w:r>
               <w:rPr>
-                <w:rFonts w:asciiTheme="majorHAnsi" w:hAnsiTheme="majorHAnsi" w:cstheme="majorHAnsi"/>
+                <w:rFonts w:ascii="Times New Roman" w:hAnsi="Times New Roman" w:cs="Times New Roman"/>
+                <w:b/>
+                <w:bCs/>
                 <w:lang w:val="it-IT"/>
               </w:rPr>
               <w:t>hpv</w:t>
@@ -601,7 +659,7 @@
           <w:p>
             <w:pPr>
               <w:rPr>
-                <w:rFonts w:asciiTheme="majorHAnsi" w:hAnsiTheme="majorHAnsi" w:cstheme="majorHAnsi"/>
+                <w:rFonts w:ascii="Times New Roman" w:hAnsi="Times New Roman" w:cs="Times New Roman"/>
                 <w:lang w:val="it-IT"/>
               </w:rPr>
             </w:pPr>
@@ -615,13 +673,17 @@
             <w:pPr>
               <w:jc w:val="right"/>
               <w:rPr>
-                <w:rFonts w:asciiTheme="majorHAnsi" w:hAnsiTheme="majorHAnsi" w:cstheme="majorHAnsi"/>
-                <w:lang w:val="it-IT"/>
-              </w:rPr>
-            </w:pPr>
-            <w:r>
-              <w:rPr>
-                <w:rFonts w:asciiTheme="majorHAnsi" w:hAnsiTheme="majorHAnsi" w:cstheme="majorHAnsi"/>
+                <w:rFonts w:ascii="Times New Roman" w:hAnsi="Times New Roman" w:cs="Times New Roman"/>
+                <w:b/>
+                <w:bCs/>
+                <w:lang w:val="it-IT"/>
+              </w:rPr>
+            </w:pPr>
+            <w:r>
+              <w:rPr>
+                <w:rFonts w:ascii="Times New Roman" w:hAnsi="Times New Roman" w:cs="Times New Roman"/>
+                <w:b/>
+                <w:bCs/>
                 <w:lang w:val="it-IT"/>
               </w:rPr>
               <w:t>esito</w:t>
@@ -635,7 +697,7 @@
           <w:p>
             <w:pPr>
               <w:rPr>
-                <w:rFonts w:asciiTheme="majorHAnsi" w:hAnsiTheme="majorHAnsi" w:cstheme="majorHAnsi"/>
+                <w:rFonts w:ascii="Times New Roman" w:hAnsi="Times New Roman" w:cs="Times New Roman"/>
                 <w:lang w:val="it-IT"/>
               </w:rPr>
             </w:pPr>
@@ -655,13 +717,17 @@
             <w:pPr>
               <w:jc w:val="right"/>
               <w:rPr>
-                <w:rFonts w:asciiTheme="majorHAnsi" w:hAnsiTheme="majorHAnsi" w:cstheme="majorHAnsi"/>
-                <w:lang w:val="it-IT"/>
-              </w:rPr>
-            </w:pPr>
-            <w:r>
-              <w:rPr>
-                <w:rFonts w:asciiTheme="majorHAnsi" w:hAnsiTheme="majorHAnsi" w:cstheme="majorHAnsi"/>
+                <w:rFonts w:ascii="Times New Roman" w:hAnsi="Times New Roman" w:cs="Times New Roman"/>
+                <w:b/>
+                <w:bCs/>
+                <w:lang w:val="it-IT"/>
+              </w:rPr>
+            </w:pPr>
+            <w:r>
+              <w:rPr>
+                <w:rFonts w:ascii="Times New Roman" w:hAnsi="Times New Roman" w:cs="Times New Roman"/>
+                <w:b/>
+                <w:bCs/>
                 <w:lang w:val="it-IT"/>
               </w:rPr>
               <w:t>ultima mx</w:t>
@@ -676,7 +742,7 @@
           <w:p>
             <w:pPr>
               <w:rPr>
-                <w:rFonts w:asciiTheme="majorHAnsi" w:hAnsiTheme="majorHAnsi" w:cstheme="majorHAnsi"/>
+                <w:rFonts w:ascii="Times New Roman" w:hAnsi="Times New Roman" w:cs="Times New Roman"/>
                 <w:lang w:val="it-IT"/>
               </w:rPr>
             </w:pPr>
@@ -691,13 +757,17 @@
             <w:pPr>
               <w:jc w:val="right"/>
               <w:rPr>
-                <w:rFonts w:asciiTheme="majorHAnsi" w:hAnsiTheme="majorHAnsi" w:cstheme="majorHAnsi"/>
-                <w:lang w:val="it-IT"/>
-              </w:rPr>
-            </w:pPr>
-            <w:r>
-              <w:rPr>
-                <w:rFonts w:asciiTheme="majorHAnsi" w:hAnsiTheme="majorHAnsi" w:cstheme="majorHAnsi"/>
+                <w:rFonts w:ascii="Times New Roman" w:hAnsi="Times New Roman" w:cs="Times New Roman"/>
+                <w:b/>
+                <w:bCs/>
+                <w:lang w:val="it-IT"/>
+              </w:rPr>
+            </w:pPr>
+            <w:r>
+              <w:rPr>
+                <w:rFonts w:ascii="Times New Roman" w:hAnsi="Times New Roman" w:cs="Times New Roman"/>
+                <w:b/>
+                <w:bCs/>
                 <w:lang w:val="it-IT"/>
               </w:rPr>
               <w:t>esito mx</w:t>
@@ -712,7 +782,7 @@
           <w:p>
             <w:pPr>
               <w:rPr>
-                <w:rFonts w:asciiTheme="majorHAnsi" w:hAnsiTheme="majorHAnsi" w:cstheme="majorHAnsi"/>
+                <w:rFonts w:ascii="Times New Roman" w:hAnsi="Times New Roman" w:cs="Times New Roman"/>
                 <w:lang w:val="it-IT"/>
               </w:rPr>
             </w:pPr>
@@ -724,7 +794,7 @@
       <w:pPr>
         <w:spacing w:after="0"/>
         <w:rPr>
-          <w:rFonts w:asciiTheme="majorHAnsi" w:hAnsiTheme="majorHAnsi" w:cstheme="majorHAnsi"/>
+          <w:rFonts w:ascii="Times New Roman" w:hAnsi="Times New Roman" w:cs="Times New Roman"/>
           <w:u w:val="single"/>
           <w:lang w:val="it-IT"/>
         </w:rPr>
@@ -735,7 +805,7 @@
         <w:spacing w:after="0"/>
         <w:jc w:val="center"/>
         <w:rPr>
-          <w:rFonts w:asciiTheme="majorHAnsi" w:hAnsiTheme="majorHAnsi" w:cstheme="majorHAnsi"/>
+          <w:rFonts w:ascii="Times New Roman" w:hAnsi="Times New Roman" w:cs="Times New Roman"/>
           <w:b/>
           <w:bCs/>
           <w:sz w:val="28"/>
@@ -745,7 +815,7 @@
       </w:pPr>
       <w:r>
         <w:rPr>
-          <w:rFonts w:asciiTheme="majorHAnsi" w:hAnsiTheme="majorHAnsi" w:cstheme="majorHAnsi"/>
+          <w:rFonts w:ascii="Times New Roman" w:hAnsi="Times New Roman" w:cs="Times New Roman"/>
           <w:b/>
           <w:bCs/>
           <w:sz w:val="28"/>
@@ -782,13 +852,17 @@
             <w:pPr>
               <w:jc w:val="right"/>
               <w:rPr>
-                <w:rFonts w:asciiTheme="majorHAnsi" w:hAnsiTheme="majorHAnsi" w:cstheme="majorHAnsi"/>
-                <w:lang w:val="it-IT"/>
-              </w:rPr>
-            </w:pPr>
-            <w:r>
-              <w:rPr>
-                <w:rFonts w:asciiTheme="majorHAnsi" w:hAnsiTheme="majorHAnsi" w:cstheme="majorHAnsi"/>
+                <w:rFonts w:ascii="Times New Roman" w:hAnsi="Times New Roman" w:cs="Times New Roman"/>
+                <w:b/>
+                <w:bCs/>
+                <w:lang w:val="it-IT"/>
+              </w:rPr>
+            </w:pPr>
+            <w:r>
+              <w:rPr>
+                <w:rFonts w:ascii="Times New Roman" w:hAnsi="Times New Roman" w:cs="Times New Roman"/>
+                <w:b/>
+                <w:bCs/>
                 <w:lang w:val="it-IT"/>
               </w:rPr>
               <w:t>motivo visita</w:t>
@@ -802,12 +876,30 @@
           <w:p>
             <w:pPr>
               <w:rPr>
-                <w:rFonts w:asciiTheme="majorHAnsi" w:hAnsiTheme="majorHAnsi" w:cstheme="majorHAnsi"/>
-                <w:b/>
-                <w:bCs/>
-                <w:lang w:val="it-IT"/>
-              </w:rPr>
-            </w:pPr>
+                <w:rFonts w:ascii="Times New Roman" w:hAnsi="Times New Roman" w:cs="Times New Roman"/>
+              </w:rPr>
+            </w:pPr>
+            <w:r>
+              <w:rPr>
+                <w:rFonts w:ascii="Times New Roman" w:hAnsi="Times New Roman" w:cs="Times New Roman"/>
+                <w:lang w:val="it-IT"/>
+              </w:rPr>
+              <w:t>{</w:t>
+            </w:r>
+            <w:proofErr w:type="spellStart"/>
+            <w:r>
+              <w:rPr>
+                <w:rFonts w:ascii="Times New Roman" w:hAnsi="Times New Roman" w:cs="Times New Roman"/>
+              </w:rPr>
+              <w:t>motivoVisita</w:t>
+            </w:r>
+            <w:proofErr w:type="spellEnd"/>
+            <w:r>
+              <w:rPr>
+                <w:rFonts w:ascii="Times New Roman" w:hAnsi="Times New Roman" w:cs="Times New Roman"/>
+              </w:rPr>
+              <w:t>}</w:t>
+            </w:r>
           </w:p>
         </w:tc>
       </w:tr>
@@ -821,13 +913,17 @@
             <w:pPr>
               <w:jc w:val="right"/>
               <w:rPr>
-                <w:rFonts w:asciiTheme="majorHAnsi" w:hAnsiTheme="majorHAnsi" w:cstheme="majorHAnsi"/>
-                <w:lang w:val="it-IT"/>
-              </w:rPr>
-            </w:pPr>
-            <w:r>
-              <w:rPr>
-                <w:rFonts w:asciiTheme="majorHAnsi" w:hAnsiTheme="majorHAnsi" w:cstheme="majorHAnsi"/>
+                <w:rFonts w:ascii="Times New Roman" w:hAnsi="Times New Roman" w:cs="Times New Roman"/>
+                <w:b/>
+                <w:bCs/>
+                <w:lang w:val="it-IT"/>
+              </w:rPr>
+            </w:pPr>
+            <w:r>
+              <w:rPr>
+                <w:rFonts w:ascii="Times New Roman" w:hAnsi="Times New Roman" w:cs="Times New Roman"/>
+                <w:b/>
+                <w:bCs/>
                 <w:lang w:val="it-IT"/>
               </w:rPr>
               <w:t>sintomi</w:t>
@@ -842,12 +938,17 @@
           <w:p>
             <w:pPr>
               <w:rPr>
-                <w:rFonts w:asciiTheme="majorHAnsi" w:hAnsiTheme="majorHAnsi" w:cstheme="majorHAnsi"/>
-                <w:b/>
-                <w:bCs/>
-                <w:lang w:val="it-IT"/>
-              </w:rPr>
-            </w:pPr>
+                <w:rFonts w:ascii="Times New Roman" w:hAnsi="Times New Roman" w:cs="Times New Roman"/>
+                <w:lang w:val="it-IT"/>
+              </w:rPr>
+            </w:pPr>
+            <w:r>
+              <w:rPr>
+                <w:rFonts w:ascii="Times New Roman" w:hAnsi="Times New Roman" w:cs="Times New Roman"/>
+                <w:lang w:val="it-IT"/>
+              </w:rPr>
+              <w:t>{sintomi}</w:t>
+            </w:r>
           </w:p>
         </w:tc>
       </w:tr>
@@ -856,7 +957,7 @@
       <w:pPr>
         <w:spacing w:after="0"/>
         <w:rPr>
-          <w:rFonts w:asciiTheme="majorHAnsi" w:hAnsiTheme="majorHAnsi" w:cstheme="majorHAnsi"/>
+          <w:rFonts w:ascii="Times New Roman" w:hAnsi="Times New Roman" w:cs="Times New Roman"/>
           <w:b/>
           <w:bCs/>
           <w:sz w:val="28"/>
@@ -895,7 +996,7 @@
           <w:p>
             <w:pPr>
               <w:rPr>
-                <w:rFonts w:asciiTheme="majorHAnsi" w:hAnsiTheme="majorHAnsi" w:cstheme="majorHAnsi"/>
+                <w:rFonts w:ascii="Times New Roman" w:hAnsi="Times New Roman" w:cs="Times New Roman"/>
                 <w:b/>
                 <w:bCs/>
                 <w:sz w:val="28"/>
@@ -905,7 +1006,7 @@
             </w:pPr>
             <w:r>
               <w:rPr>
-                <w:rFonts w:asciiTheme="majorHAnsi" w:hAnsiTheme="majorHAnsi" w:cstheme="majorHAnsi"/>
+                <w:rFonts w:ascii="Times New Roman" w:hAnsi="Times New Roman" w:cs="Times New Roman"/>
                 <w:b/>
                 <w:bCs/>
                 <w:noProof/>
@@ -990,13 +1091,17 @@
                   <w:pPr>
                     <w:jc w:val="right"/>
                     <w:rPr>
-                      <w:rFonts w:asciiTheme="majorHAnsi" w:hAnsiTheme="majorHAnsi" w:cstheme="majorHAnsi"/>
+                      <w:rFonts w:ascii="Times New Roman" w:hAnsi="Times New Roman" w:cs="Times New Roman"/>
+                      <w:b/>
+                      <w:bCs/>
                       <w:lang w:val="it-IT"/>
                     </w:rPr>
                   </w:pPr>
                   <w:r>
                     <w:rPr>
-                      <w:rFonts w:asciiTheme="majorHAnsi" w:hAnsiTheme="majorHAnsi" w:cstheme="majorHAnsi"/>
+                      <w:rFonts w:ascii="Times New Roman" w:hAnsi="Times New Roman" w:cs="Times New Roman"/>
+                      <w:b/>
+                      <w:bCs/>
                       <w:lang w:val="it-IT"/>
                     </w:rPr>
                     <w:t>U.M.</w:t>
@@ -1010,9 +1115,7 @@
                 <w:p>
                   <w:pPr>
                     <w:rPr>
-                      <w:rFonts w:asciiTheme="majorHAnsi" w:hAnsiTheme="majorHAnsi" w:cstheme="majorHAnsi"/>
-                      <w:sz w:val="28"/>
-                      <w:szCs w:val="28"/>
+                      <w:rFonts w:ascii="Times New Roman" w:hAnsi="Times New Roman" w:cs="Times New Roman"/>
                       <w:u w:val="single"/>
                       <w:lang w:val="it-IT"/>
                     </w:rPr>
@@ -1030,14 +1133,18 @@
                   <w:pPr>
                     <w:jc w:val="right"/>
                     <w:rPr>
-                      <w:rFonts w:asciiTheme="majorHAnsi" w:hAnsiTheme="majorHAnsi" w:cstheme="majorHAnsi"/>
+                      <w:rFonts w:ascii="Times New Roman" w:hAnsi="Times New Roman" w:cs="Times New Roman"/>
+                      <w:b/>
+                      <w:bCs/>
                       <w:lang w:val="it-IT"/>
                     </w:rPr>
                   </w:pPr>
                   <w:proofErr w:type="spellStart"/>
                   <w:r>
                     <w:rPr>
-                      <w:rFonts w:asciiTheme="majorHAnsi" w:hAnsiTheme="majorHAnsi" w:cstheme="majorHAnsi"/>
+                      <w:rFonts w:ascii="Times New Roman" w:hAnsi="Times New Roman" w:cs="Times New Roman"/>
+                      <w:b/>
+                      <w:bCs/>
                       <w:lang w:val="it-IT"/>
                     </w:rPr>
                     <w:t>gen.esterni</w:t>
@@ -1053,12 +1160,33 @@
                 <w:p>
                   <w:pPr>
                     <w:rPr>
-                      <w:rFonts w:asciiTheme="majorHAnsi" w:hAnsiTheme="majorHAnsi" w:cstheme="majorHAnsi"/>
-                      <w:sz w:val="28"/>
-                      <w:szCs w:val="28"/>
+                      <w:rFonts w:ascii="Times New Roman" w:hAnsi="Times New Roman" w:cs="Times New Roman"/>
                       <w:lang w:val="it-IT"/>
                     </w:rPr>
                   </w:pPr>
+                  <w:r>
+                    <w:rPr>
+                      <w:rFonts w:ascii="Times New Roman" w:hAnsi="Times New Roman" w:cs="Times New Roman"/>
+                      <w:lang w:val="it-IT"/>
+                    </w:rPr>
+                    <w:t>{</w:t>
+                  </w:r>
+                  <w:proofErr w:type="spellStart"/>
+                  <w:r>
+                    <w:rPr>
+                      <w:rFonts w:ascii="Times New Roman" w:hAnsi="Times New Roman" w:cs="Times New Roman"/>
+                      <w:lang w:val="it-IT"/>
+                    </w:rPr>
+                    <w:t>genEsterni</w:t>
+                  </w:r>
+                  <w:proofErr w:type="spellEnd"/>
+                  <w:r>
+                    <w:rPr>
+                      <w:rFonts w:ascii="Times New Roman" w:hAnsi="Times New Roman" w:cs="Times New Roman"/>
+                      <w:lang w:val="it-IT"/>
+                    </w:rPr>
+                    <w:t>}</w:t>
+                  </w:r>
                 </w:p>
               </w:tc>
             </w:tr>
@@ -1071,13 +1199,17 @@
                   <w:pPr>
                     <w:jc w:val="right"/>
                     <w:rPr>
-                      <w:rFonts w:asciiTheme="majorHAnsi" w:hAnsiTheme="majorHAnsi" w:cstheme="majorHAnsi"/>
+                      <w:rFonts w:ascii="Times New Roman" w:hAnsi="Times New Roman" w:cs="Times New Roman"/>
+                      <w:b/>
+                      <w:bCs/>
                       <w:lang w:val="it-IT"/>
                     </w:rPr>
                   </w:pPr>
                   <w:r>
                     <w:rPr>
-                      <w:rFonts w:asciiTheme="majorHAnsi" w:hAnsiTheme="majorHAnsi" w:cstheme="majorHAnsi"/>
+                      <w:rFonts w:ascii="Times New Roman" w:hAnsi="Times New Roman" w:cs="Times New Roman"/>
+                      <w:b/>
+                      <w:bCs/>
                       <w:lang w:val="it-IT"/>
                     </w:rPr>
                     <w:t>vagina</w:t>
@@ -1091,12 +1223,17 @@
                 <w:p>
                   <w:pPr>
                     <w:rPr>
-                      <w:rFonts w:asciiTheme="majorHAnsi" w:hAnsiTheme="majorHAnsi" w:cstheme="majorHAnsi"/>
-                      <w:sz w:val="28"/>
-                      <w:szCs w:val="28"/>
+                      <w:rFonts w:ascii="Times New Roman" w:hAnsi="Times New Roman" w:cs="Times New Roman"/>
                       <w:lang w:val="it-IT"/>
                     </w:rPr>
                   </w:pPr>
+                  <w:r>
+                    <w:rPr>
+                      <w:rFonts w:ascii="Times New Roman" w:hAnsi="Times New Roman" w:cs="Times New Roman"/>
+                      <w:lang w:val="it-IT"/>
+                    </w:rPr>
+                    <w:t>{vagina}</w:t>
+                  </w:r>
                 </w:p>
               </w:tc>
             </w:tr>
@@ -1110,13 +1247,17 @@
                   <w:pPr>
                     <w:jc w:val="right"/>
                     <w:rPr>
-                      <w:rFonts w:asciiTheme="majorHAnsi" w:hAnsiTheme="majorHAnsi" w:cstheme="majorHAnsi"/>
+                      <w:rFonts w:ascii="Times New Roman" w:hAnsi="Times New Roman" w:cs="Times New Roman"/>
+                      <w:b/>
+                      <w:bCs/>
                       <w:lang w:val="it-IT"/>
                     </w:rPr>
                   </w:pPr>
                   <w:r>
                     <w:rPr>
-                      <w:rFonts w:asciiTheme="majorHAnsi" w:hAnsiTheme="majorHAnsi" w:cstheme="majorHAnsi"/>
+                      <w:rFonts w:ascii="Times New Roman" w:hAnsi="Times New Roman" w:cs="Times New Roman"/>
+                      <w:b/>
+                      <w:bCs/>
                       <w:lang w:val="it-IT"/>
                     </w:rPr>
                     <w:t>collo utero</w:t>
@@ -1131,12 +1272,33 @@
                 <w:p>
                   <w:pPr>
                     <w:rPr>
-                      <w:rFonts w:asciiTheme="majorHAnsi" w:hAnsiTheme="majorHAnsi" w:cstheme="majorHAnsi"/>
-                      <w:sz w:val="28"/>
-                      <w:szCs w:val="28"/>
+                      <w:rFonts w:ascii="Times New Roman" w:hAnsi="Times New Roman" w:cs="Times New Roman"/>
                       <w:lang w:val="it-IT"/>
                     </w:rPr>
                   </w:pPr>
+                  <w:r>
+                    <w:rPr>
+                      <w:rFonts w:ascii="Times New Roman" w:hAnsi="Times New Roman" w:cs="Times New Roman"/>
+                      <w:lang w:val="it-IT"/>
+                    </w:rPr>
+                    <w:t>{</w:t>
+                  </w:r>
+                  <w:proofErr w:type="spellStart"/>
+                  <w:r>
+                    <w:rPr>
+                      <w:rFonts w:ascii="Times New Roman" w:hAnsi="Times New Roman" w:cs="Times New Roman"/>
+                      <w:lang w:val="it-IT"/>
+                    </w:rPr>
+                    <w:t>colloUtero</w:t>
+                  </w:r>
+                  <w:proofErr w:type="spellEnd"/>
+                  <w:r>
+                    <w:rPr>
+                      <w:rFonts w:ascii="Times New Roman" w:hAnsi="Times New Roman" w:cs="Times New Roman"/>
+                      <w:lang w:val="it-IT"/>
+                    </w:rPr>
+                    <w:t>}</w:t>
+                  </w:r>
                 </w:p>
               </w:tc>
             </w:tr>
@@ -1149,13 +1311,17 @@
                   <w:pPr>
                     <w:jc w:val="right"/>
                     <w:rPr>
-                      <w:rFonts w:asciiTheme="majorHAnsi" w:hAnsiTheme="majorHAnsi" w:cstheme="majorHAnsi"/>
+                      <w:rFonts w:ascii="Times New Roman" w:hAnsi="Times New Roman" w:cs="Times New Roman"/>
+                      <w:b/>
+                      <w:bCs/>
                       <w:lang w:val="it-IT"/>
                     </w:rPr>
                   </w:pPr>
                   <w:r>
                     <w:rPr>
-                      <w:rFonts w:asciiTheme="majorHAnsi" w:hAnsiTheme="majorHAnsi" w:cstheme="majorHAnsi"/>
+                      <w:rFonts w:ascii="Times New Roman" w:hAnsi="Times New Roman" w:cs="Times New Roman"/>
+                      <w:b/>
+                      <w:bCs/>
                       <w:lang w:val="it-IT"/>
                     </w:rPr>
                     <w:t>corpo utero</w:t>
@@ -1169,12 +1335,33 @@
                 <w:p>
                   <w:pPr>
                     <w:rPr>
-                      <w:rFonts w:asciiTheme="majorHAnsi" w:hAnsiTheme="majorHAnsi" w:cstheme="majorHAnsi"/>
-                      <w:sz w:val="28"/>
-                      <w:szCs w:val="28"/>
+                      <w:rFonts w:ascii="Times New Roman" w:hAnsi="Times New Roman" w:cs="Times New Roman"/>
                       <w:lang w:val="it-IT"/>
                     </w:rPr>
                   </w:pPr>
+                  <w:r>
+                    <w:rPr>
+                      <w:rFonts w:ascii="Times New Roman" w:hAnsi="Times New Roman" w:cs="Times New Roman"/>
+                      <w:lang w:val="it-IT"/>
+                    </w:rPr>
+                    <w:t>{</w:t>
+                  </w:r>
+                  <w:proofErr w:type="spellStart"/>
+                  <w:r>
+                    <w:rPr>
+                      <w:rFonts w:ascii="Times New Roman" w:hAnsi="Times New Roman" w:cs="Times New Roman"/>
+                      <w:lang w:val="it-IT"/>
+                    </w:rPr>
+                    <w:t>corpoUtero</w:t>
+                  </w:r>
+                  <w:proofErr w:type="spellEnd"/>
+                  <w:r>
+                    <w:rPr>
+                      <w:rFonts w:ascii="Times New Roman" w:hAnsi="Times New Roman" w:cs="Times New Roman"/>
+                      <w:lang w:val="it-IT"/>
+                    </w:rPr>
+                    <w:t>}</w:t>
+                  </w:r>
                 </w:p>
               </w:tc>
             </w:tr>
@@ -1188,13 +1375,17 @@
                   <w:pPr>
                     <w:jc w:val="right"/>
                     <w:rPr>
-                      <w:rFonts w:asciiTheme="majorHAnsi" w:hAnsiTheme="majorHAnsi" w:cstheme="majorHAnsi"/>
+                      <w:rFonts w:ascii="Times New Roman" w:hAnsi="Times New Roman" w:cs="Times New Roman"/>
+                      <w:b/>
+                      <w:bCs/>
                       <w:lang w:val="it-IT"/>
                     </w:rPr>
                   </w:pPr>
                   <w:r>
                     <w:rPr>
-                      <w:rFonts w:asciiTheme="majorHAnsi" w:hAnsiTheme="majorHAnsi" w:cstheme="majorHAnsi"/>
+                      <w:rFonts w:ascii="Times New Roman" w:hAnsi="Times New Roman" w:cs="Times New Roman"/>
+                      <w:b/>
+                      <w:bCs/>
                       <w:lang w:val="it-IT"/>
                     </w:rPr>
                     <w:t>annessi</w:t>
@@ -1209,12 +1400,17 @@
                 <w:p>
                   <w:pPr>
                     <w:rPr>
-                      <w:rFonts w:asciiTheme="majorHAnsi" w:hAnsiTheme="majorHAnsi" w:cstheme="majorHAnsi"/>
-                      <w:sz w:val="28"/>
-                      <w:szCs w:val="28"/>
+                      <w:rFonts w:ascii="Times New Roman" w:hAnsi="Times New Roman" w:cs="Times New Roman"/>
                       <w:lang w:val="it-IT"/>
                     </w:rPr>
                   </w:pPr>
+                  <w:r>
+                    <w:rPr>
+                      <w:rFonts w:ascii="Times New Roman" w:hAnsi="Times New Roman" w:cs="Times New Roman"/>
+                      <w:lang w:val="it-IT"/>
+                    </w:rPr>
+                    <w:t>{annessi}</w:t>
+                  </w:r>
                 </w:p>
               </w:tc>
             </w:tr>
@@ -1227,13 +1423,17 @@
                   <w:pPr>
                     <w:jc w:val="right"/>
                     <w:rPr>
-                      <w:rFonts w:asciiTheme="majorHAnsi" w:hAnsiTheme="majorHAnsi" w:cstheme="majorHAnsi"/>
+                      <w:rFonts w:ascii="Times New Roman" w:hAnsi="Times New Roman" w:cs="Times New Roman"/>
+                      <w:b/>
+                      <w:bCs/>
                       <w:lang w:val="it-IT"/>
                     </w:rPr>
                   </w:pPr>
                   <w:r>
                     <w:rPr>
-                      <w:rFonts w:asciiTheme="majorHAnsi" w:hAnsiTheme="majorHAnsi" w:cstheme="majorHAnsi"/>
+                      <w:rFonts w:ascii="Times New Roman" w:hAnsi="Times New Roman" w:cs="Times New Roman"/>
+                      <w:b/>
+                      <w:bCs/>
                       <w:lang w:val="it-IT"/>
                     </w:rPr>
                     <w:t>addome</w:t>
@@ -1247,12 +1447,17 @@
                 <w:p>
                   <w:pPr>
                     <w:rPr>
-                      <w:rFonts w:asciiTheme="majorHAnsi" w:hAnsiTheme="majorHAnsi" w:cstheme="majorHAnsi"/>
-                      <w:sz w:val="28"/>
-                      <w:szCs w:val="28"/>
+                      <w:rFonts w:ascii="Times New Roman" w:hAnsi="Times New Roman" w:cs="Times New Roman"/>
                       <w:lang w:val="it-IT"/>
                     </w:rPr>
                   </w:pPr>
+                  <w:r>
+                    <w:rPr>
+                      <w:rFonts w:ascii="Times New Roman" w:hAnsi="Times New Roman" w:cs="Times New Roman"/>
+                      <w:lang w:val="it-IT"/>
+                    </w:rPr>
+                    <w:t>{addome}</w:t>
+                  </w:r>
                 </w:p>
               </w:tc>
             </w:tr>
@@ -1266,13 +1471,17 @@
                   <w:pPr>
                     <w:jc w:val="right"/>
                     <w:rPr>
-                      <w:rFonts w:asciiTheme="majorHAnsi" w:hAnsiTheme="majorHAnsi" w:cstheme="majorHAnsi"/>
+                      <w:rFonts w:ascii="Times New Roman" w:hAnsi="Times New Roman" w:cs="Times New Roman"/>
+                      <w:b/>
+                      <w:bCs/>
                       <w:lang w:val="it-IT"/>
                     </w:rPr>
                   </w:pPr>
                   <w:r>
                     <w:rPr>
-                      <w:rFonts w:asciiTheme="majorHAnsi" w:hAnsiTheme="majorHAnsi" w:cstheme="majorHAnsi"/>
+                      <w:rFonts w:ascii="Times New Roman" w:hAnsi="Times New Roman" w:cs="Times New Roman"/>
+                      <w:b/>
+                      <w:bCs/>
                       <w:lang w:val="it-IT"/>
                     </w:rPr>
                     <w:t>speculum</w:t>
@@ -1287,12 +1496,17 @@
                 <w:p>
                   <w:pPr>
                     <w:rPr>
-                      <w:rFonts w:asciiTheme="majorHAnsi" w:hAnsiTheme="majorHAnsi" w:cstheme="majorHAnsi"/>
-                      <w:sz w:val="28"/>
-                      <w:szCs w:val="28"/>
+                      <w:rFonts w:ascii="Times New Roman" w:hAnsi="Times New Roman" w:cs="Times New Roman"/>
                       <w:lang w:val="it-IT"/>
                     </w:rPr>
                   </w:pPr>
+                  <w:r>
+                    <w:rPr>
+                      <w:rFonts w:ascii="Times New Roman" w:hAnsi="Times New Roman" w:cs="Times New Roman"/>
+                      <w:lang w:val="it-IT"/>
+                    </w:rPr>
+                    <w:t>{speculum}</w:t>
+                  </w:r>
                 </w:p>
               </w:tc>
             </w:tr>
@@ -1300,7 +1514,7 @@
           <w:p>
             <w:pPr>
               <w:rPr>
-                <w:rFonts w:asciiTheme="majorHAnsi" w:hAnsiTheme="majorHAnsi" w:cstheme="majorHAnsi"/>
+                <w:rFonts w:ascii="Times New Roman" w:hAnsi="Times New Roman" w:cs="Times New Roman"/>
                 <w:b/>
                 <w:bCs/>
                 <w:sz w:val="28"/>
@@ -1320,7 +1534,7 @@
             <w:pPr>
               <w:jc w:val="right"/>
               <w:rPr>
-                <w:rFonts w:asciiTheme="majorHAnsi" w:hAnsiTheme="majorHAnsi" w:cstheme="majorHAnsi"/>
+                <w:rFonts w:ascii="Times New Roman" w:hAnsi="Times New Roman" w:cs="Times New Roman"/>
                 <w:b/>
                 <w:bCs/>
                 <w:noProof/>
@@ -1331,7 +1545,9 @@
             </w:pPr>
             <w:r>
               <w:rPr>
-                <w:rFonts w:asciiTheme="majorHAnsi" w:hAnsiTheme="majorHAnsi" w:cstheme="majorHAnsi"/>
+                <w:rFonts w:ascii="Times New Roman" w:hAnsi="Times New Roman" w:cs="Times New Roman"/>
+                <w:b/>
+                <w:bCs/>
                 <w:lang w:val="it-IT"/>
               </w:rPr>
               <w:t>seno</w:t>
@@ -1346,7 +1562,33 @@
           <w:p>
             <w:pPr>
               <w:rPr>
-                <w:rFonts w:asciiTheme="majorHAnsi" w:hAnsiTheme="majorHAnsi" w:cstheme="majorHAnsi"/>
+                <w:rFonts w:ascii="Times New Roman" w:hAnsi="Times New Roman" w:cs="Times New Roman"/>
+                <w:noProof/>
+                <w:lang w:val="it-IT"/>
+              </w:rPr>
+            </w:pPr>
+            <w:r>
+              <w:rPr>
+                <w:rFonts w:ascii="Times New Roman" w:hAnsi="Times New Roman" w:cs="Times New Roman"/>
+                <w:noProof/>
+                <w:lang w:val="it-IT"/>
+              </w:rPr>
+              <w:t>{seno}</w:t>
+            </w:r>
+          </w:p>
+        </w:tc>
+      </w:tr>
+      <w:tr>
+        <w:tc>
+          <w:tcPr>
+            <w:tcW w:w="2943" w:type="dxa"/>
+            <w:shd w:val="clear" w:color="auto" w:fill="F2F2F2" w:themeFill="background1" w:themeFillShade="F2"/>
+          </w:tcPr>
+          <w:p>
+            <w:pPr>
+              <w:jc w:val="right"/>
+              <w:rPr>
+                <w:rFonts w:ascii="Times New Roman" w:hAnsi="Times New Roman" w:cs="Times New Roman"/>
                 <w:b/>
                 <w:bCs/>
                 <w:noProof/>
@@ -1355,6 +1597,45 @@
                 <w:lang w:val="it-IT"/>
               </w:rPr>
             </w:pPr>
+            <w:r>
+              <w:rPr>
+                <w:rFonts w:ascii="Times New Roman" w:hAnsi="Times New Roman" w:cs="Times New Roman"/>
+                <w:b/>
+                <w:bCs/>
+                <w:lang w:val="it-IT"/>
+              </w:rPr>
+              <w:t>eco office</w:t>
+            </w:r>
+          </w:p>
+        </w:tc>
+        <w:tc>
+          <w:tcPr>
+            <w:tcW w:w="7508" w:type="dxa"/>
+            <w:gridSpan w:val="2"/>
+            <w:shd w:val="clear" w:color="auto" w:fill="F2F2F2" w:themeFill="background1" w:themeFillShade="F2"/>
+          </w:tcPr>
+          <w:p>
+            <w:pPr>
+              <w:rPr>
+                <w:rFonts w:ascii="Times New Roman" w:hAnsi="Times New Roman" w:cs="Times New Roman"/>
+                <w:noProof/>
+              </w:rPr>
+            </w:pPr>
+            <w:r>
+              <w:rPr>
+                <w:rFonts w:ascii="Times New Roman" w:hAnsi="Times New Roman" w:cs="Times New Roman"/>
+                <w:noProof/>
+                <w:lang w:val="it-IT"/>
+              </w:rPr>
+              <w:t>{</w:t>
+            </w:r>
+            <w:r>
+              <w:rPr>
+                <w:rFonts w:ascii="Times New Roman" w:hAnsi="Times New Roman" w:cs="Times New Roman"/>
+                <w:noProof/>
+              </w:rPr>
+              <w:t>ecooffice}</w:t>
+            </w:r>
           </w:p>
         </w:tc>
       </w:tr>
@@ -1362,13 +1643,12 @@
         <w:tc>
           <w:tcPr>
             <w:tcW w:w="2943" w:type="dxa"/>
-            <w:shd w:val="clear" w:color="auto" w:fill="F2F2F2" w:themeFill="background1" w:themeFillShade="F2"/>
           </w:tcPr>
           <w:p>
             <w:pPr>
               <w:jc w:val="right"/>
               <w:rPr>
-                <w:rFonts w:asciiTheme="majorHAnsi" w:hAnsiTheme="majorHAnsi" w:cstheme="majorHAnsi"/>
+                <w:rFonts w:ascii="Times New Roman" w:hAnsi="Times New Roman" w:cs="Times New Roman"/>
                 <w:b/>
                 <w:bCs/>
                 <w:noProof/>
@@ -1379,10 +1659,66 @@
             </w:pPr>
             <w:r>
               <w:rPr>
-                <w:rFonts w:asciiTheme="majorHAnsi" w:hAnsiTheme="majorHAnsi" w:cstheme="majorHAnsi"/>
-                <w:lang w:val="it-IT"/>
-              </w:rPr>
-              <w:t>eco office</w:t>
+                <w:rFonts w:ascii="Times New Roman" w:hAnsi="Times New Roman" w:cs="Times New Roman"/>
+                <w:b/>
+                <w:bCs/>
+                <w:lang w:val="it-IT"/>
+              </w:rPr>
+              <w:t>utero</w:t>
+            </w:r>
+          </w:p>
+        </w:tc>
+        <w:tc>
+          <w:tcPr>
+            <w:tcW w:w="7508" w:type="dxa"/>
+            <w:gridSpan w:val="2"/>
+          </w:tcPr>
+          <w:p>
+            <w:pPr>
+              <w:rPr>
+                <w:rFonts w:ascii="Times New Roman" w:hAnsi="Times New Roman" w:cs="Times New Roman"/>
+                <w:noProof/>
+                <w:lang w:val="it-IT"/>
+              </w:rPr>
+            </w:pPr>
+            <w:r>
+              <w:rPr>
+                <w:rFonts w:ascii="Times New Roman" w:hAnsi="Times New Roman" w:cs="Times New Roman"/>
+                <w:noProof/>
+                <w:lang w:val="it-IT"/>
+              </w:rPr>
+              <w:t>{utero}</w:t>
+            </w:r>
+          </w:p>
+        </w:tc>
+      </w:tr>
+      <w:tr>
+        <w:tc>
+          <w:tcPr>
+            <w:tcW w:w="2943" w:type="dxa"/>
+            <w:shd w:val="clear" w:color="auto" w:fill="F2F2F2" w:themeFill="background1" w:themeFillShade="F2"/>
+          </w:tcPr>
+          <w:p>
+            <w:pPr>
+              <w:jc w:val="right"/>
+              <w:rPr>
+                <w:rFonts w:ascii="Times New Roman" w:hAnsi="Times New Roman" w:cs="Times New Roman"/>
+                <w:b/>
+                <w:bCs/>
+                <w:noProof/>
+                <w:sz w:val="28"/>
+                <w:szCs w:val="28"/>
+                <w:lang w:val="it-IT"/>
+              </w:rPr>
+            </w:pPr>
+            <w:r>
+              <w:rPr>
+                <w:rFonts w:ascii="Times New Roman" w:hAnsi="Times New Roman" w:cs="Times New Roman"/>
+                <w:b/>
+                <w:bCs/>
+                <w:lang w:val="it-IT"/>
+              </w:rPr>
+              <w:t>endometrio</w:t>
             </w:r>
           </w:p>
         </w:tc>
@@ -1395,7 +1731,32 @@
           <w:p>
             <w:pPr>
               <w:rPr>
-                <w:rFonts w:asciiTheme="majorHAnsi" w:hAnsiTheme="majorHAnsi" w:cstheme="majorHAnsi"/>
+                <w:rFonts w:ascii="Times New Roman" w:hAnsi="Times New Roman" w:cs="Times New Roman"/>
+                <w:noProof/>
+                <w:lang w:val="it-IT"/>
+              </w:rPr>
+            </w:pPr>
+            <w:r>
+              <w:rPr>
+                <w:rFonts w:ascii="Times New Roman" w:hAnsi="Times New Roman" w:cs="Times New Roman"/>
+                <w:noProof/>
+                <w:lang w:val="it-IT"/>
+              </w:rPr>
+              <w:t>{endometrio}</w:t>
+            </w:r>
+          </w:p>
+        </w:tc>
+      </w:tr>
+      <w:tr>
+        <w:tc>
+          <w:tcPr>
+            <w:tcW w:w="2943" w:type="dxa"/>
+          </w:tcPr>
+          <w:p>
+            <w:pPr>
+              <w:jc w:val="right"/>
+              <w:rPr>
+                <w:rFonts w:ascii="Times New Roman" w:hAnsi="Times New Roman" w:cs="Times New Roman"/>
                 <w:b/>
                 <w:bCs/>
                 <w:noProof/>
@@ -1404,6 +1765,38 @@
                 <w:lang w:val="it-IT"/>
               </w:rPr>
             </w:pPr>
+            <w:r>
+              <w:rPr>
+                <w:rFonts w:ascii="Times New Roman" w:hAnsi="Times New Roman" w:cs="Times New Roman"/>
+                <w:b/>
+                <w:bCs/>
+                <w:lang w:val="it-IT"/>
+              </w:rPr>
+              <w:t>annesso dx</w:t>
+            </w:r>
+          </w:p>
+        </w:tc>
+        <w:tc>
+          <w:tcPr>
+            <w:tcW w:w="7508" w:type="dxa"/>
+            <w:gridSpan w:val="2"/>
+          </w:tcPr>
+          <w:p>
+            <w:pPr>
+              <w:rPr>
+                <w:rFonts w:ascii="Times New Roman" w:hAnsi="Times New Roman" w:cs="Times New Roman"/>
+                <w:noProof/>
+                <w:lang w:val="it-IT"/>
+              </w:rPr>
+            </w:pPr>
+            <w:r>
+              <w:rPr>
+                <w:rFonts w:ascii="Times New Roman" w:hAnsi="Times New Roman" w:cs="Times New Roman"/>
+                <w:noProof/>
+                <w:lang w:val="it-IT"/>
+              </w:rPr>
+              <w:t>{annessodx}</w:t>
+            </w:r>
           </w:p>
         </w:tc>
       </w:tr>
@@ -1411,12 +1804,13 @@
         <w:tc>
           <w:tcPr>
             <w:tcW w:w="2943" w:type="dxa"/>
+            <w:shd w:val="clear" w:color="auto" w:fill="F2F2F2" w:themeFill="background1" w:themeFillShade="F2"/>
           </w:tcPr>
           <w:p>
             <w:pPr>
               <w:jc w:val="right"/>
               <w:rPr>
-                <w:rFonts w:asciiTheme="majorHAnsi" w:hAnsiTheme="majorHAnsi" w:cstheme="majorHAnsi"/>
+                <w:rFonts w:ascii="Times New Roman" w:hAnsi="Times New Roman" w:cs="Times New Roman"/>
                 <w:b/>
                 <w:bCs/>
                 <w:noProof/>
@@ -1427,10 +1821,12 @@
             </w:pPr>
             <w:r>
               <w:rPr>
-                <w:rFonts w:asciiTheme="majorHAnsi" w:hAnsiTheme="majorHAnsi" w:cstheme="majorHAnsi"/>
-                <w:lang w:val="it-IT"/>
-              </w:rPr>
-              <w:t>utero</w:t>
+                <w:rFonts w:ascii="Times New Roman" w:hAnsi="Times New Roman" w:cs="Times New Roman"/>
+                <w:b/>
+                <w:bCs/>
+                <w:lang w:val="it-IT"/>
+              </w:rPr>
+              <w:t>annesso sx</w:t>
             </w:r>
           </w:p>
         </w:tc>
@@ -1438,11 +1834,37 @@
           <w:tcPr>
             <w:tcW w:w="7508" w:type="dxa"/>
             <w:gridSpan w:val="2"/>
-          </w:tcPr>
-          <w:p>
-            <w:pPr>
-              <w:rPr>
-                <w:rFonts w:asciiTheme="majorHAnsi" w:hAnsiTheme="majorHAnsi" w:cstheme="majorHAnsi"/>
+            <w:shd w:val="clear" w:color="auto" w:fill="F2F2F2" w:themeFill="background1" w:themeFillShade="F2"/>
+          </w:tcPr>
+          <w:p>
+            <w:pPr>
+              <w:rPr>
+                <w:rFonts w:ascii="Times New Roman" w:hAnsi="Times New Roman" w:cs="Times New Roman"/>
+                <w:noProof/>
+                <w:lang w:val="it-IT"/>
+              </w:rPr>
+            </w:pPr>
+            <w:r>
+              <w:rPr>
+                <w:rFonts w:ascii="Times New Roman" w:hAnsi="Times New Roman" w:cs="Times New Roman"/>
+                <w:noProof/>
+                <w:lang w:val="it-IT"/>
+              </w:rPr>
+              <w:t>{annessosx}</w:t>
+            </w:r>
+          </w:p>
+        </w:tc>
+      </w:tr>
+      <w:tr>
+        <w:tc>
+          <w:tcPr>
+            <w:tcW w:w="2943" w:type="dxa"/>
+          </w:tcPr>
+          <w:p>
+            <w:pPr>
+              <w:jc w:val="right"/>
+              <w:rPr>
+                <w:rFonts w:ascii="Times New Roman" w:hAnsi="Times New Roman" w:cs="Times New Roman"/>
                 <w:b/>
                 <w:bCs/>
                 <w:noProof/>
@@ -1451,6 +1873,38 @@
                 <w:lang w:val="it-IT"/>
               </w:rPr>
             </w:pPr>
+            <w:r>
+              <w:rPr>
+                <w:rFonts w:ascii="Times New Roman" w:hAnsi="Times New Roman" w:cs="Times New Roman"/>
+                <w:b/>
+                <w:bCs/>
+                <w:lang w:val="it-IT"/>
+              </w:rPr>
+              <w:t>note</w:t>
+            </w:r>
+          </w:p>
+        </w:tc>
+        <w:tc>
+          <w:tcPr>
+            <w:tcW w:w="7508" w:type="dxa"/>
+            <w:gridSpan w:val="2"/>
+          </w:tcPr>
+          <w:p>
+            <w:pPr>
+              <w:rPr>
+                <w:rFonts w:ascii="Times New Roman" w:hAnsi="Times New Roman" w:cs="Times New Roman"/>
+                <w:noProof/>
+                <w:lang w:val="it-IT"/>
+              </w:rPr>
+            </w:pPr>
+            <w:r>
+              <w:rPr>
+                <w:rFonts w:ascii="Times New Roman" w:hAnsi="Times New Roman" w:cs="Times New Roman"/>
+                <w:noProof/>
+                <w:lang w:val="it-IT"/>
+              </w:rPr>
+              <w:t>{noteGin}</w:t>
+            </w:r>
           </w:p>
         </w:tc>
       </w:tr>
@@ -1464,7 +1918,7 @@
             <w:pPr>
               <w:jc w:val="right"/>
               <w:rPr>
-                <w:rFonts w:asciiTheme="majorHAnsi" w:hAnsiTheme="majorHAnsi" w:cstheme="majorHAnsi"/>
+                <w:rFonts w:ascii="Times New Roman" w:hAnsi="Times New Roman" w:cs="Times New Roman"/>
                 <w:b/>
                 <w:bCs/>
                 <w:noProof/>
@@ -1475,10 +1929,12 @@
             </w:pPr>
             <w:r>
               <w:rPr>
-                <w:rFonts w:asciiTheme="majorHAnsi" w:hAnsiTheme="majorHAnsi" w:cstheme="majorHAnsi"/>
-                <w:lang w:val="it-IT"/>
-              </w:rPr>
-              <w:t>endometrio</w:t>
+                <w:rFonts w:ascii="Times New Roman" w:hAnsi="Times New Roman" w:cs="Times New Roman"/>
+                <w:b/>
+                <w:bCs/>
+                <w:lang w:val="it-IT"/>
+              </w:rPr>
+              <w:t>conclusioni e indicazioni</w:t>
             </w:r>
           </w:p>
         </w:tc>
@@ -1491,207 +1947,19 @@
           <w:p>
             <w:pPr>
               <w:rPr>
-                <w:rFonts w:asciiTheme="majorHAnsi" w:hAnsiTheme="majorHAnsi" w:cstheme="majorHAnsi"/>
-                <w:b/>
-                <w:bCs/>
+                <w:rFonts w:ascii="Times New Roman" w:hAnsi="Times New Roman" w:cs="Times New Roman"/>
                 <w:noProof/>
-                <w:sz w:val="28"/>
-                <w:szCs w:val="28"/>
-                <w:lang w:val="it-IT"/>
-              </w:rPr>
-            </w:pPr>
-          </w:p>
-        </w:tc>
-      </w:tr>
-      <w:tr>
-        <w:tc>
-          <w:tcPr>
-            <w:tcW w:w="2943" w:type="dxa"/>
-          </w:tcPr>
-          <w:p>
-            <w:pPr>
-              <w:jc w:val="right"/>
-              <w:rPr>
-                <w:rFonts w:asciiTheme="majorHAnsi" w:hAnsiTheme="majorHAnsi" w:cstheme="majorHAnsi"/>
-                <w:b/>
-                <w:bCs/>
+                <w:lang w:val="it-IT"/>
+              </w:rPr>
+            </w:pPr>
+            <w:r>
+              <w:rPr>
+                <w:rFonts w:ascii="Times New Roman" w:hAnsi="Times New Roman" w:cs="Times New Roman"/>
                 <w:noProof/>
-                <w:sz w:val="28"/>
-                <w:szCs w:val="28"/>
-                <w:lang w:val="it-IT"/>
-              </w:rPr>
-            </w:pPr>
-            <w:r>
-              <w:rPr>
-                <w:rFonts w:asciiTheme="majorHAnsi" w:hAnsiTheme="majorHAnsi" w:cstheme="majorHAnsi"/>
-                <w:lang w:val="it-IT"/>
-              </w:rPr>
-              <w:t>annesso dx</w:t>
-            </w:r>
-          </w:p>
-        </w:tc>
-        <w:tc>
-          <w:tcPr>
-            <w:tcW w:w="7508" w:type="dxa"/>
-            <w:gridSpan w:val="2"/>
-          </w:tcPr>
-          <w:p>
-            <w:pPr>
-              <w:rPr>
-                <w:rFonts w:asciiTheme="majorHAnsi" w:hAnsiTheme="majorHAnsi" w:cstheme="majorHAnsi"/>
-                <w:b/>
-                <w:bCs/>
-                <w:noProof/>
-                <w:sz w:val="28"/>
-                <w:szCs w:val="28"/>
-                <w:lang w:val="it-IT"/>
-              </w:rPr>
-            </w:pPr>
-          </w:p>
-        </w:tc>
-      </w:tr>
-      <w:tr>
-        <w:tc>
-          <w:tcPr>
-            <w:tcW w:w="2943" w:type="dxa"/>
-            <w:shd w:val="clear" w:color="auto" w:fill="F2F2F2" w:themeFill="background1" w:themeFillShade="F2"/>
-          </w:tcPr>
-          <w:p>
-            <w:pPr>
-              <w:jc w:val="right"/>
-              <w:rPr>
-                <w:rFonts w:asciiTheme="majorHAnsi" w:hAnsiTheme="majorHAnsi" w:cstheme="majorHAnsi"/>
-                <w:b/>
-                <w:bCs/>
-                <w:noProof/>
-                <w:sz w:val="28"/>
-                <w:szCs w:val="28"/>
-                <w:lang w:val="it-IT"/>
-              </w:rPr>
-            </w:pPr>
-            <w:r>
-              <w:rPr>
-                <w:rFonts w:asciiTheme="majorHAnsi" w:hAnsiTheme="majorHAnsi" w:cstheme="majorHAnsi"/>
-                <w:lang w:val="it-IT"/>
-              </w:rPr>
-              <w:t>annesso sx</w:t>
-            </w:r>
-          </w:p>
-        </w:tc>
-        <w:tc>
-          <w:tcPr>
-            <w:tcW w:w="7508" w:type="dxa"/>
-            <w:gridSpan w:val="2"/>
-            <w:shd w:val="clear" w:color="auto" w:fill="F2F2F2" w:themeFill="background1" w:themeFillShade="F2"/>
-          </w:tcPr>
-          <w:p>
-            <w:pPr>
-              <w:rPr>
-                <w:rFonts w:asciiTheme="majorHAnsi" w:hAnsiTheme="majorHAnsi" w:cstheme="majorHAnsi"/>
-                <w:b/>
-                <w:bCs/>
-                <w:noProof/>
-                <w:sz w:val="28"/>
-                <w:szCs w:val="28"/>
-                <w:lang w:val="it-IT"/>
-              </w:rPr>
-            </w:pPr>
-          </w:p>
-        </w:tc>
-      </w:tr>
-      <w:tr>
-        <w:tc>
-          <w:tcPr>
-            <w:tcW w:w="2943" w:type="dxa"/>
-          </w:tcPr>
-          <w:p>
-            <w:pPr>
-              <w:jc w:val="right"/>
-              <w:rPr>
-                <w:rFonts w:asciiTheme="majorHAnsi" w:hAnsiTheme="majorHAnsi" w:cstheme="majorHAnsi"/>
-                <w:b/>
-                <w:bCs/>
-                <w:noProof/>
-                <w:sz w:val="28"/>
-                <w:szCs w:val="28"/>
-                <w:lang w:val="it-IT"/>
-              </w:rPr>
-            </w:pPr>
-            <w:r>
-              <w:rPr>
-                <w:rFonts w:asciiTheme="majorHAnsi" w:hAnsiTheme="majorHAnsi" w:cstheme="majorHAnsi"/>
-                <w:lang w:val="it-IT"/>
-              </w:rPr>
-              <w:t>note</w:t>
-            </w:r>
-          </w:p>
-        </w:tc>
-        <w:tc>
-          <w:tcPr>
-            <w:tcW w:w="7508" w:type="dxa"/>
-            <w:gridSpan w:val="2"/>
-          </w:tcPr>
-          <w:p>
-            <w:pPr>
-              <w:rPr>
-                <w:rFonts w:asciiTheme="majorHAnsi" w:hAnsiTheme="majorHAnsi" w:cstheme="majorHAnsi"/>
-                <w:b/>
-                <w:bCs/>
-                <w:noProof/>
-                <w:sz w:val="28"/>
-                <w:szCs w:val="28"/>
-                <w:lang w:val="it-IT"/>
-              </w:rPr>
-            </w:pPr>
-          </w:p>
-        </w:tc>
-      </w:tr>
-      <w:tr>
-        <w:tc>
-          <w:tcPr>
-            <w:tcW w:w="2943" w:type="dxa"/>
-            <w:shd w:val="clear" w:color="auto" w:fill="F2F2F2" w:themeFill="background1" w:themeFillShade="F2"/>
-          </w:tcPr>
-          <w:p>
-            <w:pPr>
-              <w:jc w:val="right"/>
-              <w:rPr>
-                <w:rFonts w:asciiTheme="majorHAnsi" w:hAnsiTheme="majorHAnsi" w:cstheme="majorHAnsi"/>
-                <w:b/>
-                <w:bCs/>
-                <w:noProof/>
-                <w:sz w:val="28"/>
-                <w:szCs w:val="28"/>
-                <w:lang w:val="it-IT"/>
-              </w:rPr>
-            </w:pPr>
-            <w:r>
-              <w:rPr>
-                <w:rFonts w:asciiTheme="majorHAnsi" w:hAnsiTheme="majorHAnsi" w:cstheme="majorHAnsi"/>
-                <w:lang w:val="it-IT"/>
-              </w:rPr>
-              <w:t>conclusioni e indicazioni</w:t>
-            </w:r>
-          </w:p>
-        </w:tc>
-        <w:tc>
-          <w:tcPr>
-            <w:tcW w:w="7508" w:type="dxa"/>
-            <w:gridSpan w:val="2"/>
-            <w:shd w:val="clear" w:color="auto" w:fill="F2F2F2" w:themeFill="background1" w:themeFillShade="F2"/>
-          </w:tcPr>
-          <w:p>
-            <w:pPr>
-              <w:rPr>
-                <w:rFonts w:asciiTheme="majorHAnsi" w:hAnsiTheme="majorHAnsi" w:cstheme="majorHAnsi"/>
-                <w:b/>
-                <w:bCs/>
-                <w:noProof/>
-                <w:sz w:val="28"/>
-                <w:szCs w:val="28"/>
-                <w:lang w:val="it-IT"/>
-              </w:rPr>
-            </w:pPr>
+                <w:lang w:val="it-IT"/>
+              </w:rPr>
+              <w:t>{conclInd}</w:t>
+            </w:r>
           </w:p>
         </w:tc>
       </w:tr>
@@ -2655,6 +2923,36 @@
       </w:tblBorders>
     </w:tblPr>
   </w:style>
+  <w:style w:type="paragraph" w:styleId="PreformattatoHTML">
+    <w:name w:val="HTML Preformatted"/>
+    <w:basedOn w:val="Normale"/>
+    <w:link w:val="PreformattatoHTMLCarattere"/>
+    <w:uiPriority w:val="99"/>
+    <w:semiHidden/>
+    <w:unhideWhenUsed/>
+    <w:rsid w:val="00C32949"/>
+    <w:pPr>
+      <w:spacing w:after="0" w:line="240" w:lineRule="auto"/>
+    </w:pPr>
+    <w:rPr>
+      <w:rFonts w:ascii="Consolas" w:hAnsi="Consolas"/>
+      <w:sz w:val="20"/>
+      <w:szCs w:val="20"/>
+    </w:rPr>
+  </w:style>
+  <w:style w:type="character" w:customStyle="1" w:styleId="PreformattatoHTMLCarattere">
+    <w:name w:val="Preformattato HTML Carattere"/>
+    <w:basedOn w:val="Carpredefinitoparagrafo"/>
+    <w:link w:val="PreformattatoHTML"/>
+    <w:uiPriority w:val="99"/>
+    <w:semiHidden/>
+    <w:rsid w:val="00C32949"/>
+    <w:rPr>
+      <w:rFonts w:ascii="Consolas" w:hAnsi="Consolas"/>
+      <w:sz w:val="20"/>
+      <w:szCs w:val="20"/>
+    </w:rPr>
+  </w:style>
 </w:styles>
 </file>
 

</xml_diff>

<commit_message>
Creazione stampa visita ostetrica. Miglioramento del ciclo di vita di generaDoc.
</commit_message>
<xml_diff>
--- a/api/prints/visita-ginecologica.docx
+++ b/api/prints/visita-ginecologica.docx
@@ -184,37 +184,6 @@
     <w:p>
       <w:pPr>
         <w:spacing w:after="0"/>
-        <w:rPr>
-          <w:rFonts w:ascii="Times New Roman" w:hAnsi="Times New Roman" w:cs="Times New Roman"/>
-          <w:sz w:val="22"/>
-          <w:szCs w:val="22"/>
-          <w:lang w:val="it-IT"/>
-        </w:rPr>
-      </w:pPr>
-      <w:r>
-        <w:rPr>
-          <w:rFonts w:ascii="Times New Roman" w:hAnsi="Times New Roman" w:cs="Times New Roman"/>
-          <w:b/>
-          <w:bCs/>
-          <w:sz w:val="22"/>
-          <w:szCs w:val="22"/>
-          <w:lang w:val="it-IT"/>
-        </w:rPr>
-        <w:t>Indirizzo</w:t>
-      </w:r>
-      <w:r>
-        <w:rPr>
-          <w:rFonts w:ascii="Times New Roman" w:hAnsi="Times New Roman" w:cs="Times New Roman"/>
-          <w:sz w:val="22"/>
-          <w:szCs w:val="22"/>
-          <w:lang w:val="it-IT"/>
-        </w:rPr>
-        <w:t xml:space="preserve"> : {indirizzo}</w:t>
-      </w:r>
-    </w:p>
-    <w:p>
-      <w:pPr>
-        <w:spacing w:after="0"/>
         <w:jc w:val="center"/>
         <w:rPr>
           <w:rFonts w:ascii="Times New Roman" w:hAnsi="Times New Roman" w:cs="Times New Roman"/>
@@ -277,6 +246,7 @@
           </w:tcPr>
           <w:p>
             <w:pPr>
+              <w:spacing w:line="360" w:lineRule="auto"/>
               <w:jc w:val="right"/>
               <w:rPr>
                 <w:rFonts w:ascii="Times New Roman" w:hAnsi="Times New Roman" w:cs="Times New Roman"/>
@@ -302,6 +272,7 @@
           </w:tcPr>
           <w:p>
             <w:pPr>
+              <w:spacing w:line="360" w:lineRule="auto"/>
               <w:rPr>
                 <w:rFonts w:ascii="Times New Roman" w:hAnsi="Times New Roman" w:cs="Times New Roman"/>
                 <w:u w:val="single"/>
@@ -319,9 +290,8 @@
             <w:r>
               <w:rPr>
                 <w:rFonts w:ascii="Times New Roman" w:hAnsi="Times New Roman" w:cs="Times New Roman"/>
-                <w:lang w:val="it-IT"/>
-              </w:rPr>
-              <w:t>DataVisitaGin</w:t>
+              </w:rPr>
+              <w:t>dataVisita</w:t>
             </w:r>
             <w:proofErr w:type="spellEnd"/>
             <w:r>
@@ -339,6 +309,7 @@
           </w:tcPr>
           <w:p>
             <w:pPr>
+              <w:spacing w:line="360" w:lineRule="auto"/>
               <w:jc w:val="right"/>
               <w:rPr>
                 <w:rFonts w:ascii="Times New Roman" w:hAnsi="Times New Roman" w:cs="Times New Roman"/>
@@ -353,6 +324,7 @@
           </w:tcPr>
           <w:p>
             <w:pPr>
+              <w:spacing w:line="360" w:lineRule="auto"/>
               <w:rPr>
                 <w:rFonts w:ascii="Times New Roman" w:hAnsi="Times New Roman" w:cs="Times New Roman"/>
                 <w:lang w:val="it-IT"/>
@@ -372,6 +344,7 @@
           </w:tcPr>
           <w:p>
             <w:pPr>
+              <w:spacing w:line="360" w:lineRule="auto"/>
               <w:jc w:val="right"/>
               <w:rPr>
                 <w:rFonts w:ascii="Times New Roman" w:hAnsi="Times New Roman" w:cs="Times New Roman"/>
@@ -398,6 +371,7 @@
           </w:tcPr>
           <w:p>
             <w:pPr>
+              <w:spacing w:line="360" w:lineRule="auto"/>
               <w:rPr>
                 <w:rFonts w:ascii="Times New Roman" w:hAnsi="Times New Roman" w:cs="Times New Roman"/>
                 <w:lang w:val="it-IT"/>
@@ -412,6 +386,7 @@
           </w:tcPr>
           <w:p>
             <w:pPr>
+              <w:spacing w:line="360" w:lineRule="auto"/>
               <w:jc w:val="right"/>
               <w:rPr>
                 <w:rFonts w:ascii="Times New Roman" w:hAnsi="Times New Roman" w:cs="Times New Roman"/>
@@ -438,6 +413,7 @@
           </w:tcPr>
           <w:p>
             <w:pPr>
+              <w:spacing w:line="360" w:lineRule="auto"/>
               <w:rPr>
                 <w:rFonts w:ascii="Times New Roman" w:hAnsi="Times New Roman" w:cs="Times New Roman"/>
                 <w:lang w:val="it-IT"/>
@@ -456,6 +432,7 @@
           </w:tcPr>
           <w:p>
             <w:pPr>
+              <w:spacing w:line="360" w:lineRule="auto"/>
               <w:jc w:val="right"/>
               <w:rPr>
                 <w:rFonts w:ascii="Times New Roman" w:hAnsi="Times New Roman" w:cs="Times New Roman"/>
@@ -481,6 +458,7 @@
           </w:tcPr>
           <w:p>
             <w:pPr>
+              <w:spacing w:line="360" w:lineRule="auto"/>
               <w:rPr>
                 <w:rFonts w:ascii="Times New Roman" w:hAnsi="Times New Roman" w:cs="Times New Roman"/>
                 <w:lang w:val="it-IT"/>
@@ -494,6 +472,7 @@
           </w:tcPr>
           <w:p>
             <w:pPr>
+              <w:spacing w:line="360" w:lineRule="auto"/>
               <w:jc w:val="right"/>
               <w:rPr>
                 <w:rFonts w:ascii="Times New Roman" w:hAnsi="Times New Roman" w:cs="Times New Roman"/>
@@ -519,6 +498,7 @@
           </w:tcPr>
           <w:p>
             <w:pPr>
+              <w:spacing w:line="360" w:lineRule="auto"/>
               <w:rPr>
                 <w:rFonts w:ascii="Times New Roman" w:hAnsi="Times New Roman" w:cs="Times New Roman"/>
                 <w:lang w:val="it-IT"/>
@@ -538,6 +518,7 @@
           </w:tcPr>
           <w:p>
             <w:pPr>
+              <w:spacing w:line="360" w:lineRule="auto"/>
               <w:jc w:val="right"/>
               <w:rPr>
                 <w:rFonts w:ascii="Times New Roman" w:hAnsi="Times New Roman" w:cs="Times New Roman"/>
@@ -564,6 +545,7 @@
           </w:tcPr>
           <w:p>
             <w:pPr>
+              <w:spacing w:line="360" w:lineRule="auto"/>
               <w:rPr>
                 <w:rFonts w:ascii="Times New Roman" w:hAnsi="Times New Roman" w:cs="Times New Roman"/>
                 <w:lang w:val="it-IT"/>
@@ -578,6 +560,7 @@
           </w:tcPr>
           <w:p>
             <w:pPr>
+              <w:spacing w:line="360" w:lineRule="auto"/>
               <w:jc w:val="right"/>
               <w:rPr>
                 <w:rFonts w:ascii="Times New Roman" w:hAnsi="Times New Roman" w:cs="Times New Roman"/>
@@ -604,6 +587,7 @@
           </w:tcPr>
           <w:p>
             <w:pPr>
+              <w:spacing w:line="360" w:lineRule="auto"/>
               <w:rPr>
                 <w:rFonts w:ascii="Times New Roman" w:hAnsi="Times New Roman" w:cs="Times New Roman"/>
                 <w:lang w:val="it-IT"/>
@@ -622,6 +606,7 @@
           </w:tcPr>
           <w:p>
             <w:pPr>
+              <w:spacing w:line="360" w:lineRule="auto"/>
               <w:jc w:val="right"/>
               <w:rPr>
                 <w:rFonts w:ascii="Times New Roman" w:hAnsi="Times New Roman" w:cs="Times New Roman"/>
@@ -658,6 +643,7 @@
           </w:tcPr>
           <w:p>
             <w:pPr>
+              <w:spacing w:line="360" w:lineRule="auto"/>
               <w:rPr>
                 <w:rFonts w:ascii="Times New Roman" w:hAnsi="Times New Roman" w:cs="Times New Roman"/>
                 <w:lang w:val="it-IT"/>
@@ -671,6 +657,7 @@
           </w:tcPr>
           <w:p>
             <w:pPr>
+              <w:spacing w:line="360" w:lineRule="auto"/>
               <w:jc w:val="right"/>
               <w:rPr>
                 <w:rFonts w:ascii="Times New Roman" w:hAnsi="Times New Roman" w:cs="Times New Roman"/>
@@ -696,6 +683,7 @@
           </w:tcPr>
           <w:p>
             <w:pPr>
+              <w:spacing w:line="360" w:lineRule="auto"/>
               <w:rPr>
                 <w:rFonts w:ascii="Times New Roman" w:hAnsi="Times New Roman" w:cs="Times New Roman"/>
                 <w:lang w:val="it-IT"/>
@@ -715,6 +703,7 @@
           </w:tcPr>
           <w:p>
             <w:pPr>
+              <w:spacing w:line="360" w:lineRule="auto"/>
               <w:jc w:val="right"/>
               <w:rPr>
                 <w:rFonts w:ascii="Times New Roman" w:hAnsi="Times New Roman" w:cs="Times New Roman"/>
@@ -741,6 +730,7 @@
           </w:tcPr>
           <w:p>
             <w:pPr>
+              <w:spacing w:line="360" w:lineRule="auto"/>
               <w:rPr>
                 <w:rFonts w:ascii="Times New Roman" w:hAnsi="Times New Roman" w:cs="Times New Roman"/>
                 <w:lang w:val="it-IT"/>
@@ -755,6 +745,7 @@
           </w:tcPr>
           <w:p>
             <w:pPr>
+              <w:spacing w:line="360" w:lineRule="auto"/>
               <w:jc w:val="right"/>
               <w:rPr>
                 <w:rFonts w:ascii="Times New Roman" w:hAnsi="Times New Roman" w:cs="Times New Roman"/>
@@ -781,6 +772,7 @@
           </w:tcPr>
           <w:p>
             <w:pPr>
+              <w:spacing w:line="360" w:lineRule="auto"/>
               <w:rPr>
                 <w:rFonts w:ascii="Times New Roman" w:hAnsi="Times New Roman" w:cs="Times New Roman"/>
                 <w:lang w:val="it-IT"/>
@@ -850,6 +842,7 @@
           </w:tcPr>
           <w:p>
             <w:pPr>
+              <w:spacing w:line="360" w:lineRule="auto"/>
               <w:jc w:val="right"/>
               <w:rPr>
                 <w:rFonts w:ascii="Times New Roman" w:hAnsi="Times New Roman" w:cs="Times New Roman"/>
@@ -875,6 +868,7 @@
           </w:tcPr>
           <w:p>
             <w:pPr>
+              <w:spacing w:line="360" w:lineRule="auto"/>
               <w:rPr>
                 <w:rFonts w:ascii="Times New Roman" w:hAnsi="Times New Roman" w:cs="Times New Roman"/>
               </w:rPr>
@@ -911,6 +905,7 @@
           </w:tcPr>
           <w:p>
             <w:pPr>
+              <w:spacing w:line="360" w:lineRule="auto"/>
               <w:jc w:val="right"/>
               <w:rPr>
                 <w:rFonts w:ascii="Times New Roman" w:hAnsi="Times New Roman" w:cs="Times New Roman"/>
@@ -937,6 +932,7 @@
           </w:tcPr>
           <w:p>
             <w:pPr>
+              <w:spacing w:line="360" w:lineRule="auto"/>
               <w:rPr>
                 <w:rFonts w:ascii="Times New Roman" w:hAnsi="Times New Roman" w:cs="Times New Roman"/>
                 <w:lang w:val="it-IT"/>
@@ -1089,6 +1085,7 @@
                 </w:tcPr>
                 <w:p>
                   <w:pPr>
+                    <w:spacing w:line="360" w:lineRule="auto"/>
                     <w:jc w:val="right"/>
                     <w:rPr>
                       <w:rFonts w:ascii="Times New Roman" w:hAnsi="Times New Roman" w:cs="Times New Roman"/>
@@ -1114,12 +1111,32 @@
                 </w:tcPr>
                 <w:p>
                   <w:pPr>
-                    <w:rPr>
-                      <w:rFonts w:ascii="Times New Roman" w:hAnsi="Times New Roman" w:cs="Times New Roman"/>
-                      <w:u w:val="single"/>
-                      <w:lang w:val="it-IT"/>
+                    <w:spacing w:line="360" w:lineRule="auto"/>
+                    <w:rPr>
+                      <w:rFonts w:ascii="Times New Roman" w:hAnsi="Times New Roman" w:cs="Times New Roman"/>
                     </w:rPr>
                   </w:pPr>
+                  <w:r>
+                    <w:rPr>
+                      <w:rFonts w:ascii="Times New Roman" w:hAnsi="Times New Roman" w:cs="Times New Roman"/>
+                      <w:lang w:val="it-IT"/>
+                    </w:rPr>
+                    <w:t>{</w:t>
+                  </w:r>
+                  <w:proofErr w:type="spellStart"/>
+                  <w:r>
+                    <w:rPr>
+                      <w:rFonts w:ascii="Times New Roman" w:hAnsi="Times New Roman" w:cs="Times New Roman"/>
+                    </w:rPr>
+                    <w:t>UMGin</w:t>
+                  </w:r>
+                  <w:proofErr w:type="spellEnd"/>
+                  <w:r>
+                    <w:rPr>
+                      <w:rFonts w:ascii="Times New Roman" w:hAnsi="Times New Roman" w:cs="Times New Roman"/>
+                    </w:rPr>
+                    <w:t>}</w:t>
+                  </w:r>
                 </w:p>
               </w:tc>
             </w:tr>
@@ -1131,6 +1148,7 @@
                 </w:tcPr>
                 <w:p>
                   <w:pPr>
+                    <w:spacing w:line="360" w:lineRule="auto"/>
                     <w:jc w:val="right"/>
                     <w:rPr>
                       <w:rFonts w:ascii="Times New Roman" w:hAnsi="Times New Roman" w:cs="Times New Roman"/>
@@ -1159,6 +1177,7 @@
                 </w:tcPr>
                 <w:p>
                   <w:pPr>
+                    <w:spacing w:line="360" w:lineRule="auto"/>
                     <w:rPr>
                       <w:rFonts w:ascii="Times New Roman" w:hAnsi="Times New Roman" w:cs="Times New Roman"/>
                       <w:lang w:val="it-IT"/>
@@ -1197,6 +1216,7 @@
                 </w:tcPr>
                 <w:p>
                   <w:pPr>
+                    <w:spacing w:line="360" w:lineRule="auto"/>
                     <w:jc w:val="right"/>
                     <w:rPr>
                       <w:rFonts w:ascii="Times New Roman" w:hAnsi="Times New Roman" w:cs="Times New Roman"/>
@@ -1222,6 +1242,7 @@
                 </w:tcPr>
                 <w:p>
                   <w:pPr>
+                    <w:spacing w:line="360" w:lineRule="auto"/>
                     <w:rPr>
                       <w:rFonts w:ascii="Times New Roman" w:hAnsi="Times New Roman" w:cs="Times New Roman"/>
                       <w:lang w:val="it-IT"/>
@@ -1245,6 +1266,7 @@
                 </w:tcPr>
                 <w:p>
                   <w:pPr>
+                    <w:spacing w:line="360" w:lineRule="auto"/>
                     <w:jc w:val="right"/>
                     <w:rPr>
                       <w:rFonts w:ascii="Times New Roman" w:hAnsi="Times New Roman" w:cs="Times New Roman"/>
@@ -1271,6 +1293,7 @@
                 </w:tcPr>
                 <w:p>
                   <w:pPr>
+                    <w:spacing w:line="360" w:lineRule="auto"/>
                     <w:rPr>
                       <w:rFonts w:ascii="Times New Roman" w:hAnsi="Times New Roman" w:cs="Times New Roman"/>
                       <w:lang w:val="it-IT"/>
@@ -1309,6 +1332,7 @@
                 </w:tcPr>
                 <w:p>
                   <w:pPr>
+                    <w:spacing w:line="360" w:lineRule="auto"/>
                     <w:jc w:val="right"/>
                     <w:rPr>
                       <w:rFonts w:ascii="Times New Roman" w:hAnsi="Times New Roman" w:cs="Times New Roman"/>
@@ -1334,6 +1358,7 @@
                 </w:tcPr>
                 <w:p>
                   <w:pPr>
+                    <w:spacing w:line="360" w:lineRule="auto"/>
                     <w:rPr>
                       <w:rFonts w:ascii="Times New Roman" w:hAnsi="Times New Roman" w:cs="Times New Roman"/>
                       <w:lang w:val="it-IT"/>
@@ -1373,6 +1398,7 @@
                 </w:tcPr>
                 <w:p>
                   <w:pPr>
+                    <w:spacing w:line="360" w:lineRule="auto"/>
                     <w:jc w:val="right"/>
                     <w:rPr>
                       <w:rFonts w:ascii="Times New Roman" w:hAnsi="Times New Roman" w:cs="Times New Roman"/>
@@ -1399,6 +1425,7 @@
                 </w:tcPr>
                 <w:p>
                   <w:pPr>
+                    <w:spacing w:line="360" w:lineRule="auto"/>
                     <w:rPr>
                       <w:rFonts w:ascii="Times New Roman" w:hAnsi="Times New Roman" w:cs="Times New Roman"/>
                       <w:lang w:val="it-IT"/>
@@ -1421,6 +1448,7 @@
                 </w:tcPr>
                 <w:p>
                   <w:pPr>
+                    <w:spacing w:line="360" w:lineRule="auto"/>
                     <w:jc w:val="right"/>
                     <w:rPr>
                       <w:rFonts w:ascii="Times New Roman" w:hAnsi="Times New Roman" w:cs="Times New Roman"/>
@@ -1446,6 +1474,7 @@
                 </w:tcPr>
                 <w:p>
                   <w:pPr>
+                    <w:spacing w:line="360" w:lineRule="auto"/>
                     <w:rPr>
                       <w:rFonts w:ascii="Times New Roman" w:hAnsi="Times New Roman" w:cs="Times New Roman"/>
                       <w:lang w:val="it-IT"/>
@@ -1469,6 +1498,7 @@
                 </w:tcPr>
                 <w:p>
                   <w:pPr>
+                    <w:spacing w:line="360" w:lineRule="auto"/>
                     <w:jc w:val="right"/>
                     <w:rPr>
                       <w:rFonts w:ascii="Times New Roman" w:hAnsi="Times New Roman" w:cs="Times New Roman"/>
@@ -1495,6 +1525,7 @@
                 </w:tcPr>
                 <w:p>
                   <w:pPr>
+                    <w:spacing w:line="360" w:lineRule="auto"/>
                     <w:rPr>
                       <w:rFonts w:ascii="Times New Roman" w:hAnsi="Times New Roman" w:cs="Times New Roman"/>
                       <w:lang w:val="it-IT"/>
@@ -1532,6 +1563,7 @@
           </w:tcPr>
           <w:p>
             <w:pPr>
+              <w:spacing w:line="360" w:lineRule="auto"/>
               <w:jc w:val="right"/>
               <w:rPr>
                 <w:rFonts w:ascii="Times New Roman" w:hAnsi="Times New Roman" w:cs="Times New Roman"/>
@@ -1561,6 +1593,7 @@
           </w:tcPr>
           <w:p>
             <w:pPr>
+              <w:spacing w:line="360" w:lineRule="auto"/>
               <w:rPr>
                 <w:rFonts w:ascii="Times New Roman" w:hAnsi="Times New Roman" w:cs="Times New Roman"/>
                 <w:noProof/>
@@ -1586,6 +1619,7 @@
           </w:tcPr>
           <w:p>
             <w:pPr>
+              <w:spacing w:line="360" w:lineRule="auto"/>
               <w:jc w:val="right"/>
               <w:rPr>
                 <w:rFonts w:ascii="Times New Roman" w:hAnsi="Times New Roman" w:cs="Times New Roman"/>
@@ -1616,6 +1650,7 @@
           </w:tcPr>
           <w:p>
             <w:pPr>
+              <w:spacing w:line="360" w:lineRule="auto"/>
               <w:rPr>
                 <w:rFonts w:ascii="Times New Roman" w:hAnsi="Times New Roman" w:cs="Times New Roman"/>
                 <w:noProof/>
@@ -1646,6 +1681,7 @@
           </w:tcPr>
           <w:p>
             <w:pPr>
+              <w:spacing w:line="360" w:lineRule="auto"/>
               <w:jc w:val="right"/>
               <w:rPr>
                 <w:rFonts w:ascii="Times New Roman" w:hAnsi="Times New Roman" w:cs="Times New Roman"/>
@@ -1675,6 +1711,7 @@
           </w:tcPr>
           <w:p>
             <w:pPr>
+              <w:spacing w:line="360" w:lineRule="auto"/>
               <w:rPr>
                 <w:rFonts w:ascii="Times New Roman" w:hAnsi="Times New Roman" w:cs="Times New Roman"/>
                 <w:noProof/>
@@ -1700,6 +1737,7 @@
           </w:tcPr>
           <w:p>
             <w:pPr>
+              <w:spacing w:line="360" w:lineRule="auto"/>
               <w:jc w:val="right"/>
               <w:rPr>
                 <w:rFonts w:ascii="Times New Roman" w:hAnsi="Times New Roman" w:cs="Times New Roman"/>
@@ -1730,6 +1768,7 @@
           </w:tcPr>
           <w:p>
             <w:pPr>
+              <w:spacing w:line="360" w:lineRule="auto"/>
               <w:rPr>
                 <w:rFonts w:ascii="Times New Roman" w:hAnsi="Times New Roman" w:cs="Times New Roman"/>
                 <w:noProof/>
@@ -1754,6 +1793,7 @@
           </w:tcPr>
           <w:p>
             <w:pPr>
+              <w:spacing w:line="360" w:lineRule="auto"/>
               <w:jc w:val="right"/>
               <w:rPr>
                 <w:rFonts w:ascii="Times New Roman" w:hAnsi="Times New Roman" w:cs="Times New Roman"/>
@@ -1783,6 +1823,7 @@
           </w:tcPr>
           <w:p>
             <w:pPr>
+              <w:spacing w:line="360" w:lineRule="auto"/>
               <w:rPr>
                 <w:rFonts w:ascii="Times New Roman" w:hAnsi="Times New Roman" w:cs="Times New Roman"/>
                 <w:noProof/>
@@ -1808,6 +1849,7 @@
           </w:tcPr>
           <w:p>
             <w:pPr>
+              <w:spacing w:line="360" w:lineRule="auto"/>
               <w:jc w:val="right"/>
               <w:rPr>
                 <w:rFonts w:ascii="Times New Roman" w:hAnsi="Times New Roman" w:cs="Times New Roman"/>
@@ -1838,6 +1880,7 @@
           </w:tcPr>
           <w:p>
             <w:pPr>
+              <w:spacing w:line="360" w:lineRule="auto"/>
               <w:rPr>
                 <w:rFonts w:ascii="Times New Roman" w:hAnsi="Times New Roman" w:cs="Times New Roman"/>
                 <w:noProof/>
@@ -1862,6 +1905,7 @@
           </w:tcPr>
           <w:p>
             <w:pPr>
+              <w:spacing w:line="360" w:lineRule="auto"/>
               <w:jc w:val="right"/>
               <w:rPr>
                 <w:rFonts w:ascii="Times New Roman" w:hAnsi="Times New Roman" w:cs="Times New Roman"/>
@@ -1891,6 +1935,7 @@
           </w:tcPr>
           <w:p>
             <w:pPr>
+              <w:spacing w:line="360" w:lineRule="auto"/>
               <w:rPr>
                 <w:rFonts w:ascii="Times New Roman" w:hAnsi="Times New Roman" w:cs="Times New Roman"/>
                 <w:noProof/>
@@ -1916,6 +1961,7 @@
           </w:tcPr>
           <w:p>
             <w:pPr>
+              <w:spacing w:line="360" w:lineRule="auto"/>
               <w:jc w:val="right"/>
               <w:rPr>
                 <w:rFonts w:ascii="Times New Roman" w:hAnsi="Times New Roman" w:cs="Times New Roman"/>
@@ -1946,6 +1992,7 @@
           </w:tcPr>
           <w:p>
             <w:pPr>
+              <w:spacing w:line="360" w:lineRule="auto"/>
               <w:rPr>
                 <w:rFonts w:ascii="Times New Roman" w:hAnsi="Times New Roman" w:cs="Times New Roman"/>
                 <w:noProof/>
@@ -1979,7 +2026,7 @@
     </w:p>
     <w:sectPr>
       <w:pgSz w:w="12240" w:h="15840"/>
-      <w:pgMar w:top="709" w:right="1041" w:bottom="1440" w:left="993" w:header="720" w:footer="720" w:gutter="0"/>
+      <w:pgMar w:top="720" w:right="720" w:bottom="720" w:left="720" w:header="720" w:footer="720" w:gutter="0"/>
       <w:cols w:space="720"/>
       <w:docGrid w:linePitch="360"/>
     </w:sectPr>
@@ -2590,7 +2637,6 @@
   <w:style w:type="character" w:default="1" w:styleId="Carpredefinitoparagrafo">
     <w:name w:val="Default Paragraph Font"/>
     <w:uiPriority w:val="1"/>
-    <w:semiHidden/>
     <w:unhideWhenUsed/>
   </w:style>
   <w:style w:type="table" w:default="1" w:styleId="Tabellanormale">

</xml_diff>

<commit_message>
Completato l'invio di mail con creazione al volo lato server della stampa. Ancora da parametrizzare il typeofsheet.
</commit_message>
<xml_diff>
--- a/api/prints/visita-ginecologica.docx
+++ b/api/prints/visita-ginecologica.docx
@@ -75,17 +75,8 @@
           <w:rFonts w:ascii="Times New Roman" w:hAnsi="Times New Roman" w:cs="Times New Roman"/>
           <w:lang w:val="it-IT"/>
         </w:rPr>
-        <w:t xml:space="preserve">Direttore S. C. 3 Ospedale </w:t>
+        <w:t>Direttore S. C. 3 Ospedale S.Anna</w:t>
       </w:r>
-      <w:proofErr w:type="spellStart"/>
-      <w:r>
-        <w:rPr>
-          <w:rFonts w:ascii="Times New Roman" w:hAnsi="Times New Roman" w:cs="Times New Roman"/>
-          <w:lang w:val="it-IT"/>
-        </w:rPr>
-        <w:t>S.Anna</w:t>
-      </w:r>
-      <w:proofErr w:type="spellEnd"/>
     </w:p>
     <w:p>
       <w:pPr>
@@ -201,9 +192,8 @@
           <w:sz w:val="28"/>
           <w:szCs w:val="28"/>
         </w:rPr>
-        <w:t xml:space="preserve">Visita </w:t>
+        <w:t>Scheda</w:t>
       </w:r>
-      <w:proofErr w:type="spellStart"/>
       <w:r>
         <w:rPr>
           <w:rFonts w:ascii="Times New Roman" w:hAnsi="Times New Roman" w:cs="Times New Roman"/>
@@ -212,9 +202,8 @@
           <w:sz w:val="28"/>
           <w:szCs w:val="28"/>
         </w:rPr>
-        <w:t>Gineologica</w:t>
+        <w:t xml:space="preserve"> Gineologica</w:t>
       </w:r>
-      <w:proofErr w:type="spellEnd"/>
     </w:p>
     <w:tbl>
       <w:tblPr>
@@ -286,14 +275,12 @@
               </w:rPr>
               <w:t>{</w:t>
             </w:r>
-            <w:proofErr w:type="spellStart"/>
             <w:r>
               <w:rPr>
                 <w:rFonts w:ascii="Times New Roman" w:hAnsi="Times New Roman" w:cs="Times New Roman"/>
               </w:rPr>
               <w:t>dataVisita</w:t>
             </w:r>
-            <w:proofErr w:type="spellEnd"/>
             <w:r>
               <w:rPr>
                 <w:rFonts w:ascii="Times New Roman" w:hAnsi="Times New Roman" w:cs="Times New Roman"/>
@@ -622,19 +609,8 @@
                 <w:bCs/>
                 <w:lang w:val="it-IT"/>
               </w:rPr>
-              <w:t>pap-test/</w:t>
-            </w:r>
-            <w:proofErr w:type="spellStart"/>
-            <w:r>
-              <w:rPr>
-                <w:rFonts w:ascii="Times New Roman" w:hAnsi="Times New Roman" w:cs="Times New Roman"/>
-                <w:b/>
-                <w:bCs/>
-                <w:lang w:val="it-IT"/>
-              </w:rPr>
-              <w:t>hpv</w:t>
-            </w:r>
-            <w:proofErr w:type="spellEnd"/>
+              <w:t>pap-test/hpv</w:t>
+            </w:r>
           </w:p>
         </w:tc>
         <w:tc>
@@ -880,19 +856,11 @@
               </w:rPr>
               <w:t>{</w:t>
             </w:r>
-            <w:proofErr w:type="spellStart"/>
-            <w:r>
-              <w:rPr>
-                <w:rFonts w:ascii="Times New Roman" w:hAnsi="Times New Roman" w:cs="Times New Roman"/>
-              </w:rPr>
-              <w:t>motivoVisita</w:t>
-            </w:r>
-            <w:proofErr w:type="spellEnd"/>
-            <w:r>
-              <w:rPr>
-                <w:rFonts w:ascii="Times New Roman" w:hAnsi="Times New Roman" w:cs="Times New Roman"/>
-              </w:rPr>
-              <w:t>}</w:t>
+            <w:r>
+              <w:rPr>
+                <w:rFonts w:ascii="Times New Roman" w:hAnsi="Times New Roman" w:cs="Times New Roman"/>
+              </w:rPr>
+              <w:t>motivoVisita}</w:t>
             </w:r>
           </w:p>
         </w:tc>
@@ -1123,19 +1091,11 @@
                     </w:rPr>
                     <w:t>{</w:t>
                   </w:r>
-                  <w:proofErr w:type="spellStart"/>
                   <w:r>
                     <w:rPr>
                       <w:rFonts w:ascii="Times New Roman" w:hAnsi="Times New Roman" w:cs="Times New Roman"/>
                     </w:rPr>
-                    <w:t>UMGin</w:t>
-                  </w:r>
-                  <w:proofErr w:type="spellEnd"/>
-                  <w:r>
-                    <w:rPr>
-                      <w:rFonts w:ascii="Times New Roman" w:hAnsi="Times New Roman" w:cs="Times New Roman"/>
-                    </w:rPr>
-                    <w:t>}</w:t>
+                    <w:t>UMGin}</w:t>
                   </w:r>
                 </w:p>
               </w:tc>
@@ -1157,7 +1117,6 @@
                       <w:lang w:val="it-IT"/>
                     </w:rPr>
                   </w:pPr>
-                  <w:proofErr w:type="spellStart"/>
                   <w:r>
                     <w:rPr>
                       <w:rFonts w:ascii="Times New Roman" w:hAnsi="Times New Roman" w:cs="Times New Roman"/>
@@ -1167,7 +1126,6 @@
                     </w:rPr>
                     <w:t>gen.esterni</w:t>
                   </w:r>
-                  <w:proofErr w:type="spellEnd"/>
                 </w:p>
               </w:tc>
               <w:tc>
@@ -1188,23 +1146,7 @@
                       <w:rFonts w:ascii="Times New Roman" w:hAnsi="Times New Roman" w:cs="Times New Roman"/>
                       <w:lang w:val="it-IT"/>
                     </w:rPr>
-                    <w:t>{</w:t>
-                  </w:r>
-                  <w:proofErr w:type="spellStart"/>
-                  <w:r>
-                    <w:rPr>
-                      <w:rFonts w:ascii="Times New Roman" w:hAnsi="Times New Roman" w:cs="Times New Roman"/>
-                      <w:lang w:val="it-IT"/>
-                    </w:rPr>
-                    <w:t>genEsterni</w:t>
-                  </w:r>
-                  <w:proofErr w:type="spellEnd"/>
-                  <w:r>
-                    <w:rPr>
-                      <w:rFonts w:ascii="Times New Roman" w:hAnsi="Times New Roman" w:cs="Times New Roman"/>
-                      <w:lang w:val="it-IT"/>
-                    </w:rPr>
-                    <w:t>}</w:t>
+                    <w:t>{genEsterni}</w:t>
                   </w:r>
                 </w:p>
               </w:tc>
@@ -1304,23 +1246,7 @@
                       <w:rFonts w:ascii="Times New Roman" w:hAnsi="Times New Roman" w:cs="Times New Roman"/>
                       <w:lang w:val="it-IT"/>
                     </w:rPr>
-                    <w:t>{</w:t>
-                  </w:r>
-                  <w:proofErr w:type="spellStart"/>
-                  <w:r>
-                    <w:rPr>
-                      <w:rFonts w:ascii="Times New Roman" w:hAnsi="Times New Roman" w:cs="Times New Roman"/>
-                      <w:lang w:val="it-IT"/>
-                    </w:rPr>
-                    <w:t>colloUtero</w:t>
-                  </w:r>
-                  <w:proofErr w:type="spellEnd"/>
-                  <w:r>
-                    <w:rPr>
-                      <w:rFonts w:ascii="Times New Roman" w:hAnsi="Times New Roman" w:cs="Times New Roman"/>
-                      <w:lang w:val="it-IT"/>
-                    </w:rPr>
-                    <w:t>}</w:t>
+                    <w:t>{colloUtero}</w:t>
                   </w:r>
                 </w:p>
               </w:tc>
@@ -1369,23 +1295,7 @@
                       <w:rFonts w:ascii="Times New Roman" w:hAnsi="Times New Roman" w:cs="Times New Roman"/>
                       <w:lang w:val="it-IT"/>
                     </w:rPr>
-                    <w:t>{</w:t>
-                  </w:r>
-                  <w:proofErr w:type="spellStart"/>
-                  <w:r>
-                    <w:rPr>
-                      <w:rFonts w:ascii="Times New Roman" w:hAnsi="Times New Roman" w:cs="Times New Roman"/>
-                      <w:lang w:val="it-IT"/>
-                    </w:rPr>
-                    <w:t>corpoUtero</w:t>
-                  </w:r>
-                  <w:proofErr w:type="spellEnd"/>
-                  <w:r>
-                    <w:rPr>
-                      <w:rFonts w:ascii="Times New Roman" w:hAnsi="Times New Roman" w:cs="Times New Roman"/>
-                      <w:lang w:val="it-IT"/>
-                    </w:rPr>
-                    <w:t>}</w:t>
+                    <w:t>{corpoUtero}</w:t>
                   </w:r>
                 </w:p>
               </w:tc>
@@ -2010,6 +1920,76 @@
           </w:p>
         </w:tc>
       </w:tr>
+      <w:tr>
+        <w:trPr>
+          <w:trHeight w:val="68"/>
+        </w:trPr>
+        <w:tc>
+          <w:tcPr>
+            <w:tcW w:w="2943" w:type="dxa"/>
+            <w:shd w:val="clear" w:color="auto" w:fill="auto"/>
+          </w:tcPr>
+          <w:p>
+            <w:pPr>
+              <w:spacing w:line="360" w:lineRule="auto"/>
+              <w:jc w:val="right"/>
+              <w:rPr>
+                <w:rFonts w:ascii="Times New Roman" w:hAnsi="Times New Roman" w:cs="Times New Roman"/>
+                <w:b/>
+                <w:bCs/>
+                <w:lang w:val="it-IT"/>
+              </w:rPr>
+            </w:pPr>
+            <w:r>
+              <w:rPr>
+                <w:rFonts w:ascii="Times New Roman" w:hAnsi="Times New Roman" w:cs="Times New Roman"/>
+                <w:b/>
+                <w:bCs/>
+                <w:lang w:val="it-IT"/>
+              </w:rPr>
+              <w:t>prossimo controllo</w:t>
+            </w:r>
+          </w:p>
+        </w:tc>
+        <w:tc>
+          <w:tcPr>
+            <w:tcW w:w="7508" w:type="dxa"/>
+            <w:gridSpan w:val="2"/>
+            <w:shd w:val="clear" w:color="auto" w:fill="auto"/>
+          </w:tcPr>
+          <w:p>
+            <w:pPr>
+              <w:spacing w:line="360" w:lineRule="auto"/>
+              <w:rPr>
+                <w:rFonts w:ascii="Times New Roman" w:hAnsi="Times New Roman" w:cs="Times New Roman"/>
+                <w:noProof/>
+              </w:rPr>
+            </w:pPr>
+            <w:r>
+              <w:rPr>
+                <w:rFonts w:ascii="Times New Roman" w:hAnsi="Times New Roman" w:cs="Times New Roman"/>
+                <w:noProof/>
+                <w:lang w:val="it-IT"/>
+              </w:rPr>
+              <w:t>{</w:t>
+            </w:r>
+            <w:r>
+              <w:rPr>
+                <w:rFonts w:ascii="Times New Roman" w:hAnsi="Times New Roman" w:cs="Times New Roman"/>
+                <w:noProof/>
+              </w:rPr>
+              <w:t>prosscontrgin</w:t>
+            </w:r>
+            <w:r>
+              <w:rPr>
+                <w:rFonts w:ascii="Times New Roman" w:hAnsi="Times New Roman" w:cs="Times New Roman"/>
+                <w:noProof/>
+              </w:rPr>
+              <w:t>}</w:t>
+            </w:r>
+          </w:p>
+        </w:tc>
+      </w:tr>
     </w:tbl>
     <w:p>
       <w:pPr>
@@ -2026,7 +2006,7 @@
     </w:p>
     <w:sectPr>
       <w:pgSz w:w="12240" w:h="15840"/>
-      <w:pgMar w:top="720" w:right="720" w:bottom="720" w:left="720" w:header="720" w:footer="720" w:gutter="0"/>
+      <w:pgMar w:top="720" w:right="720" w:bottom="426" w:left="720" w:header="720" w:footer="720" w:gutter="0"/>
       <w:cols w:space="720"/>
       <w:docGrid w:linePitch="360"/>
     </w:sectPr>
@@ -2637,6 +2617,7 @@
   <w:style w:type="character" w:default="1" w:styleId="Carpredefinitoparagrafo">
     <w:name w:val="Default Paragraph Font"/>
     <w:uiPriority w:val="1"/>
+    <w:semiHidden/>
     <w:unhideWhenUsed/>
   </w:style>
   <w:style w:type="table" w:default="1" w:styleId="Tabellanormale">

</xml_diff>

<commit_message>
Aggiunta prima finestra impostazioni.
</commit_message>
<xml_diff>
--- a/api/prints/visita-ginecologica.docx
+++ b/api/prints/visita-ginecologica.docx
@@ -75,8 +75,17 @@
           <w:rFonts w:ascii="Times New Roman" w:hAnsi="Times New Roman" w:cs="Times New Roman"/>
           <w:lang w:val="it-IT"/>
         </w:rPr>
-        <w:t>Direttore S. C. 3 Ospedale S.Anna</w:t>
+        <w:t xml:space="preserve">Direttore S. C. 3 Ospedale </w:t>
       </w:r>
+      <w:proofErr w:type="spellStart"/>
+      <w:r>
+        <w:rPr>
+          <w:rFonts w:ascii="Times New Roman" w:hAnsi="Times New Roman" w:cs="Times New Roman"/>
+          <w:lang w:val="it-IT"/>
+        </w:rPr>
+        <w:t>S.Anna</w:t>
+      </w:r>
+      <w:proofErr w:type="spellEnd"/>
     </w:p>
     <w:p>
       <w:pPr>
@@ -184,6 +193,7 @@
           <w:szCs w:val="28"/>
         </w:rPr>
       </w:pPr>
+      <w:proofErr w:type="spellStart"/>
       <w:r>
         <w:rPr>
           <w:rFonts w:ascii="Times New Roman" w:hAnsi="Times New Roman" w:cs="Times New Roman"/>
@@ -194,6 +204,7 @@
         </w:rPr>
         <w:t>Scheda</w:t>
       </w:r>
+      <w:proofErr w:type="spellEnd"/>
       <w:r>
         <w:rPr>
           <w:rFonts w:ascii="Times New Roman" w:hAnsi="Times New Roman" w:cs="Times New Roman"/>
@@ -202,8 +213,20 @@
           <w:sz w:val="28"/>
           <w:szCs w:val="28"/>
         </w:rPr>
-        <w:t xml:space="preserve"> Gineologica</w:t>
+        <w:t xml:space="preserve"> </w:t>
       </w:r>
+      <w:proofErr w:type="spellStart"/>
+      <w:r>
+        <w:rPr>
+          <w:rFonts w:ascii="Times New Roman" w:hAnsi="Times New Roman" w:cs="Times New Roman"/>
+          <w:b/>
+          <w:bCs/>
+          <w:sz w:val="28"/>
+          <w:szCs w:val="28"/>
+        </w:rPr>
+        <w:t>Gineologica</w:t>
+      </w:r>
+      <w:proofErr w:type="spellEnd"/>
     </w:p>
     <w:tbl>
       <w:tblPr>
@@ -275,12 +298,14 @@
               </w:rPr>
               <w:t>{</w:t>
             </w:r>
+            <w:proofErr w:type="spellStart"/>
             <w:r>
               <w:rPr>
                 <w:rFonts w:ascii="Times New Roman" w:hAnsi="Times New Roman" w:cs="Times New Roman"/>
               </w:rPr>
               <w:t>dataVisita</w:t>
             </w:r>
+            <w:proofErr w:type="spellEnd"/>
             <w:r>
               <w:rPr>
                 <w:rFonts w:ascii="Times New Roman" w:hAnsi="Times New Roman" w:cs="Times New Roman"/>
@@ -609,8 +634,19 @@
                 <w:bCs/>
                 <w:lang w:val="it-IT"/>
               </w:rPr>
-              <w:t>pap-test/hpv</w:t>
-            </w:r>
+              <w:t>pap-test/</w:t>
+            </w:r>
+            <w:proofErr w:type="spellStart"/>
+            <w:r>
+              <w:rPr>
+                <w:rFonts w:ascii="Times New Roman" w:hAnsi="Times New Roman" w:cs="Times New Roman"/>
+                <w:b/>
+                <w:bCs/>
+                <w:lang w:val="it-IT"/>
+              </w:rPr>
+              <w:t>hpv</w:t>
+            </w:r>
+            <w:proofErr w:type="spellEnd"/>
           </w:p>
         </w:tc>
         <w:tc>
@@ -754,6 +790,77 @@
                 <w:lang w:val="it-IT"/>
               </w:rPr>
             </w:pPr>
+          </w:p>
+        </w:tc>
+      </w:tr>
+      <w:tr>
+        <w:trPr>
+          <w:trHeight w:val="352"/>
+        </w:trPr>
+        <w:tc>
+          <w:tcPr>
+            <w:tcW w:w="2615" w:type="dxa"/>
+            <w:shd w:val="clear" w:color="auto" w:fill="auto"/>
+          </w:tcPr>
+          <w:p>
+            <w:pPr>
+              <w:spacing w:line="360" w:lineRule="auto"/>
+              <w:jc w:val="right"/>
+              <w:rPr>
+                <w:rFonts w:ascii="Times New Roman" w:hAnsi="Times New Roman" w:cs="Times New Roman"/>
+                <w:b/>
+                <w:bCs/>
+                <w:lang w:val="it-IT"/>
+              </w:rPr>
+            </w:pPr>
+            <w:r>
+              <w:rPr>
+                <w:rFonts w:ascii="Times New Roman" w:hAnsi="Times New Roman" w:cs="Times New Roman"/>
+                <w:b/>
+                <w:bCs/>
+                <w:lang w:val="it-IT"/>
+              </w:rPr>
+              <w:t>ulteriori accertamenti</w:t>
+            </w:r>
+          </w:p>
+        </w:tc>
+        <w:tc>
+          <w:tcPr>
+            <w:tcW w:w="7527" w:type="dxa"/>
+            <w:gridSpan w:val="3"/>
+            <w:shd w:val="clear" w:color="auto" w:fill="auto"/>
+          </w:tcPr>
+          <w:p>
+            <w:pPr>
+              <w:spacing w:line="360" w:lineRule="auto"/>
+              <w:rPr>
+                <w:rFonts w:ascii="Times New Roman" w:hAnsi="Times New Roman" w:cs="Times New Roman"/>
+                <w:lang w:val="it-IT"/>
+              </w:rPr>
+            </w:pPr>
+            <w:r>
+              <w:rPr>
+                <w:rFonts w:ascii="Times New Roman" w:hAnsi="Times New Roman" w:cs="Times New Roman"/>
+                <w:lang w:val="it-IT"/>
+              </w:rPr>
+              <w:t>{</w:t>
+            </w:r>
+            <w:proofErr w:type="spellStart"/>
+            <w:r>
+              <w:rPr>
+                <w:rFonts w:ascii="Times New Roman" w:hAnsi="Times New Roman" w:cs="Times New Roman"/>
+                <w:lang w:val="it-IT"/>
+              </w:rPr>
+              <w:t>ulteraccertamenti</w:t>
+            </w:r>
+            <w:proofErr w:type="spellEnd"/>
+            <w:r>
+              <w:rPr>
+                <w:rFonts w:ascii="Times New Roman" w:hAnsi="Times New Roman" w:cs="Times New Roman"/>
+                <w:lang w:val="it-IT"/>
+              </w:rPr>
+              <w:t>}</w:t>
+            </w:r>
           </w:p>
         </w:tc>
       </w:tr>
@@ -856,11 +963,19 @@
               </w:rPr>
               <w:t>{</w:t>
             </w:r>
-            <w:r>
-              <w:rPr>
-                <w:rFonts w:ascii="Times New Roman" w:hAnsi="Times New Roman" w:cs="Times New Roman"/>
-              </w:rPr>
-              <w:t>motivoVisita}</w:t>
+            <w:proofErr w:type="spellStart"/>
+            <w:r>
+              <w:rPr>
+                <w:rFonts w:ascii="Times New Roman" w:hAnsi="Times New Roman" w:cs="Times New Roman"/>
+              </w:rPr>
+              <w:t>motivoVisita</w:t>
+            </w:r>
+            <w:proofErr w:type="spellEnd"/>
+            <w:r>
+              <w:rPr>
+                <w:rFonts w:ascii="Times New Roman" w:hAnsi="Times New Roman" w:cs="Times New Roman"/>
+              </w:rPr>
+              <w:t>}</w:t>
             </w:r>
           </w:p>
         </w:tc>
@@ -1091,11 +1206,19 @@
                     </w:rPr>
                     <w:t>{</w:t>
                   </w:r>
+                  <w:proofErr w:type="spellStart"/>
                   <w:r>
                     <w:rPr>
                       <w:rFonts w:ascii="Times New Roman" w:hAnsi="Times New Roman" w:cs="Times New Roman"/>
                     </w:rPr>
-                    <w:t>UMGin}</w:t>
+                    <w:t>UMGin</w:t>
+                  </w:r>
+                  <w:proofErr w:type="spellEnd"/>
+                  <w:r>
+                    <w:rPr>
+                      <w:rFonts w:ascii="Times New Roman" w:hAnsi="Times New Roman" w:cs="Times New Roman"/>
+                    </w:rPr>
+                    <w:t>}</w:t>
                   </w:r>
                 </w:p>
               </w:tc>
@@ -1117,6 +1240,7 @@
                       <w:lang w:val="it-IT"/>
                     </w:rPr>
                   </w:pPr>
+                  <w:proofErr w:type="spellStart"/>
                   <w:r>
                     <w:rPr>
                       <w:rFonts w:ascii="Times New Roman" w:hAnsi="Times New Roman" w:cs="Times New Roman"/>
@@ -1126,6 +1250,7 @@
                     </w:rPr>
                     <w:t>gen.esterni</w:t>
                   </w:r>
+                  <w:proofErr w:type="spellEnd"/>
                 </w:p>
               </w:tc>
               <w:tc>
@@ -1146,7 +1271,23 @@
                       <w:rFonts w:ascii="Times New Roman" w:hAnsi="Times New Roman" w:cs="Times New Roman"/>
                       <w:lang w:val="it-IT"/>
                     </w:rPr>
-                    <w:t>{genEsterni}</w:t>
+                    <w:t>{</w:t>
+                  </w:r>
+                  <w:proofErr w:type="spellStart"/>
+                  <w:r>
+                    <w:rPr>
+                      <w:rFonts w:ascii="Times New Roman" w:hAnsi="Times New Roman" w:cs="Times New Roman"/>
+                      <w:lang w:val="it-IT"/>
+                    </w:rPr>
+                    <w:t>genEsterni</w:t>
+                  </w:r>
+                  <w:proofErr w:type="spellEnd"/>
+                  <w:r>
+                    <w:rPr>
+                      <w:rFonts w:ascii="Times New Roman" w:hAnsi="Times New Roman" w:cs="Times New Roman"/>
+                      <w:lang w:val="it-IT"/>
+                    </w:rPr>
+                    <w:t>}</w:t>
                   </w:r>
                 </w:p>
               </w:tc>
@@ -1246,7 +1387,23 @@
                       <w:rFonts w:ascii="Times New Roman" w:hAnsi="Times New Roman" w:cs="Times New Roman"/>
                       <w:lang w:val="it-IT"/>
                     </w:rPr>
-                    <w:t>{colloUtero}</w:t>
+                    <w:t>{</w:t>
+                  </w:r>
+                  <w:proofErr w:type="spellStart"/>
+                  <w:r>
+                    <w:rPr>
+                      <w:rFonts w:ascii="Times New Roman" w:hAnsi="Times New Roman" w:cs="Times New Roman"/>
+                      <w:lang w:val="it-IT"/>
+                    </w:rPr>
+                    <w:t>colloUtero</w:t>
+                  </w:r>
+                  <w:proofErr w:type="spellEnd"/>
+                  <w:r>
+                    <w:rPr>
+                      <w:rFonts w:ascii="Times New Roman" w:hAnsi="Times New Roman" w:cs="Times New Roman"/>
+                      <w:lang w:val="it-IT"/>
+                    </w:rPr>
+                    <w:t>}</w:t>
                   </w:r>
                 </w:p>
               </w:tc>
@@ -1295,7 +1452,23 @@
                       <w:rFonts w:ascii="Times New Roman" w:hAnsi="Times New Roman" w:cs="Times New Roman"/>
                       <w:lang w:val="it-IT"/>
                     </w:rPr>
-                    <w:t>{corpoUtero}</w:t>
+                    <w:t>{</w:t>
+                  </w:r>
+                  <w:proofErr w:type="spellStart"/>
+                  <w:r>
+                    <w:rPr>
+                      <w:rFonts w:ascii="Times New Roman" w:hAnsi="Times New Roman" w:cs="Times New Roman"/>
+                      <w:lang w:val="it-IT"/>
+                    </w:rPr>
+                    <w:t>corpoUtero</w:t>
+                  </w:r>
+                  <w:proofErr w:type="spellEnd"/>
+                  <w:r>
+                    <w:rPr>
+                      <w:rFonts w:ascii="Times New Roman" w:hAnsi="Times New Roman" w:cs="Times New Roman"/>
+                      <w:lang w:val="it-IT"/>
+                    </w:rPr>
+                    <w:t>}</w:t>
                   </w:r>
                 </w:p>
               </w:tc>

</xml_diff>